<commit_message>
Resume and Portfolio/ Updated
</commit_message>
<xml_diff>
--- a/RX2-Portfolio-BrianIbrahimQamardeen.docx
+++ b/RX2-Portfolio-BrianIbrahimQamardeen.docx
@@ -227,6 +227,499 @@
     </w:p>
     <w:p>
       <w:pPr>
+        <w:pStyle w:val="5"/>
+        <w:keepNext w:val="0"/>
+        <w:keepLines w:val="0"/>
+        <w:widowControl/>
+        <w:suppressLineNumbers w:val="0"/>
+        <w:spacing w:before="0" w:beforeAutospacing="0" w:after="0" w:afterAutospacing="0"/>
+        <w:jc w:val="center"/>
+        <w:rPr>
+          <w:rFonts w:hint="default" w:ascii="Rubik Light" w:hAnsi="Rubik Light" w:cs="Rubik Light" w:eastAsiaTheme="minorEastAsia"/>
+          <w:color w:val="FFFFFF" w:themeColor="background1"/>
+          <w:sz w:val="24"/>
+          <w:szCs w:val="24"/>
+          <w14:textFill>
+            <w14:solidFill>
+              <w14:schemeClr w14:val="bg1"/>
+            </w14:solidFill>
+          </w14:textFill>
+        </w:rPr>
+      </w:pPr>
+      <w:r>
+        <w:rPr>
+          <w:rFonts w:hint="default" w:ascii="Rubik Light" w:hAnsi="Rubik Light" w:cs="Rubik Light" w:eastAsiaTheme="minorEastAsia"/>
+          <w:color w:val="FFFFFF" w:themeColor="background1"/>
+          <w:sz w:val="24"/>
+          <w:szCs w:val="24"/>
+          <w14:textFill>
+            <w14:solidFill>
+              <w14:schemeClr w14:val="bg1"/>
+            </w14:solidFill>
+          </w14:textFill>
+        </w:rPr>
+        <w:t>Email (Q</w:t>
+      </w:r>
+      <w:r>
+        <w:rPr>
+          <w:rFonts w:hint="default" w:ascii="Rubik Light" w:hAnsi="Rubik Light" w:cs="Rubik Light" w:eastAsiaTheme="minorEastAsia"/>
+          <w:color w:val="FFFFFF" w:themeColor="background1"/>
+          <w:sz w:val="24"/>
+          <w:szCs w:val="24"/>
+          <w:u w:val="none"/>
+          <w14:textFill>
+            <w14:solidFill>
+              <w14:schemeClr w14:val="bg1"/>
+            </w14:solidFill>
+          </w14:textFill>
+        </w:rPr>
+        <w:t>eetell@GMail.C</w:t>
+      </w:r>
+      <w:r>
+        <w:rPr>
+          <w:rFonts w:hint="default" w:ascii="Rubik Light" w:hAnsi="Rubik Light" w:cs="Rubik Light" w:eastAsiaTheme="minorEastAsia"/>
+          <w:color w:val="FFFFFF" w:themeColor="background1"/>
+          <w:sz w:val="24"/>
+          <w:szCs w:val="24"/>
+          <w14:textFill>
+            <w14:solidFill>
+              <w14:schemeClr w14:val="bg1"/>
+            </w14:solidFill>
+          </w14:textFill>
+        </w:rPr>
+        <w:t>OM) — Phone no (+234-702-662-3807)</w:t>
+      </w:r>
+    </w:p>
+    <w:p>
+      <w:pPr>
+        <w:pStyle w:val="5"/>
+        <w:keepNext w:val="0"/>
+        <w:keepLines w:val="0"/>
+        <w:widowControl/>
+        <w:suppressLineNumbers w:val="0"/>
+        <w:spacing w:before="0" w:beforeAutospacing="0" w:after="0" w:afterAutospacing="0"/>
+        <w:jc w:val="center"/>
+        <w:rPr>
+          <w:rFonts w:hint="default" w:ascii="Rubik Light" w:hAnsi="Rubik Light" w:cs="Rubik Light" w:eastAsiaTheme="minorEastAsia"/>
+          <w:color w:val="FFFFFF" w:themeColor="background1"/>
+          <w:sz w:val="24"/>
+          <w:szCs w:val="24"/>
+          <w14:textFill>
+            <w14:solidFill>
+              <w14:schemeClr w14:val="bg1"/>
+            </w14:solidFill>
+          </w14:textFill>
+        </w:rPr>
+      </w:pPr>
+      <w:r>
+        <w:rPr>
+          <w:rFonts w:hint="default" w:ascii="Rubik Light" w:hAnsi="Rubik Light" w:cs="Rubik Light" w:eastAsiaTheme="minorEastAsia"/>
+          <w:color w:val="FFFFFF" w:themeColor="background1"/>
+          <w:sz w:val="24"/>
+          <w:szCs w:val="24"/>
+          <w14:textFill>
+            <w14:solidFill>
+              <w14:schemeClr w14:val="bg1"/>
+            </w14:solidFill>
+          </w14:textFill>
+        </w:rPr>
+        <w:t>61, Buari Street, Ogudu, Kosofe LGA, Lagos State, Nigeria</w:t>
+      </w:r>
+    </w:p>
+    <w:p>
+      <w:pPr>
+        <w:pStyle w:val="5"/>
+        <w:keepNext w:val="0"/>
+        <w:keepLines w:val="0"/>
+        <w:widowControl/>
+        <w:suppressLineNumbers w:val="0"/>
+        <w:spacing w:before="0" w:beforeAutospacing="0" w:after="0" w:afterAutospacing="0"/>
+        <w:jc w:val="center"/>
+        <w:rPr>
+          <w:rFonts w:hint="default" w:ascii="Rubik Light" w:hAnsi="Rubik Light" w:cs="Rubik Light" w:eastAsiaTheme="minorEastAsia"/>
+          <w:color w:val="FFFFFF" w:themeColor="background1"/>
+          <w:sz w:val="24"/>
+          <w:szCs w:val="24"/>
+          <w14:textFill>
+            <w14:solidFill>
+              <w14:schemeClr w14:val="bg1"/>
+            </w14:solidFill>
+          </w14:textFill>
+        </w:rPr>
+      </w:pPr>
+      <w:r>
+        <w:rPr>
+          <w:rFonts w:hint="default" w:ascii="Rubik Light" w:hAnsi="Rubik Light" w:cs="Rubik Light" w:eastAsiaTheme="minorEastAsia"/>
+          <w:color w:val="FFFFFF" w:themeColor="background1"/>
+          <w:sz w:val="24"/>
+          <w:szCs w:val="24"/>
+          <w14:textFill>
+            <w14:solidFill>
+              <w14:schemeClr w14:val="bg1"/>
+            </w14:solidFill>
+          </w14:textFill>
+        </w:rPr>
+        <w:t>LinkedIn (</w:t>
+      </w:r>
+      <w:r>
+        <w:rPr>
+          <w:rFonts w:hint="default" w:ascii="Rubik Light" w:hAnsi="Rubik Light" w:cs="Rubik Light" w:eastAsiaTheme="minorEastAsia"/>
+          <w:color w:val="FFFFFF" w:themeColor="background1"/>
+          <w:sz w:val="24"/>
+          <w:szCs w:val="24"/>
+          <w:u w:val="none"/>
+          <w14:textFill>
+            <w14:solidFill>
+              <w14:schemeClr w14:val="bg1"/>
+            </w14:solidFill>
+          </w14:textFill>
+        </w:rPr>
+        <w:fldChar w:fldCharType="begin"/>
+      </w:r>
+      <w:r>
+        <w:rPr>
+          <w:rFonts w:hint="default" w:ascii="Rubik Light" w:hAnsi="Rubik Light" w:cs="Rubik Light" w:eastAsiaTheme="minorEastAsia"/>
+          <w:color w:val="FFFFFF" w:themeColor="background1"/>
+          <w:sz w:val="24"/>
+          <w:szCs w:val="24"/>
+          <w:u w:val="none"/>
+          <w14:textFill>
+            <w14:solidFill>
+              <w14:schemeClr w14:val="bg1"/>
+            </w14:solidFill>
+          </w14:textFill>
+        </w:rPr>
+        <w:instrText xml:space="preserve"> HYPERLINK "http://LinkedIn.COM/in/qeetell" </w:instrText>
+      </w:r>
+      <w:r>
+        <w:rPr>
+          <w:rFonts w:hint="default" w:ascii="Rubik Light" w:hAnsi="Rubik Light" w:cs="Rubik Light" w:eastAsiaTheme="minorEastAsia"/>
+          <w:color w:val="FFFFFF" w:themeColor="background1"/>
+          <w:sz w:val="24"/>
+          <w:szCs w:val="24"/>
+          <w:u w:val="none"/>
+          <w14:textFill>
+            <w14:solidFill>
+              <w14:schemeClr w14:val="bg1"/>
+            </w14:solidFill>
+          </w14:textFill>
+        </w:rPr>
+        <w:fldChar w:fldCharType="separate"/>
+      </w:r>
+      <w:r>
+        <w:rPr>
+          <w:rStyle w:val="4"/>
+          <w:rFonts w:hint="default" w:ascii="Rubik Light" w:hAnsi="Rubik Light" w:cs="Rubik Light" w:eastAsiaTheme="minorEastAsia"/>
+          <w:color w:val="FFFFFF" w:themeColor="background1"/>
+          <w:sz w:val="24"/>
+          <w:szCs w:val="24"/>
+          <w:u w:val="none"/>
+          <w14:textFill>
+            <w14:solidFill>
+              <w14:schemeClr w14:val="bg1"/>
+            </w14:solidFill>
+          </w14:textFill>
+        </w:rPr>
+        <w:t>LinkedIn.COM/in/qeetell</w:t>
+      </w:r>
+      <w:r>
+        <w:rPr>
+          <w:rFonts w:hint="default" w:ascii="Rubik Light" w:hAnsi="Rubik Light" w:cs="Rubik Light" w:eastAsiaTheme="minorEastAsia"/>
+          <w:color w:val="FFFFFF" w:themeColor="background1"/>
+          <w:sz w:val="24"/>
+          <w:szCs w:val="24"/>
+          <w:u w:val="none"/>
+          <w14:textFill>
+            <w14:solidFill>
+              <w14:schemeClr w14:val="bg1"/>
+            </w14:solidFill>
+          </w14:textFill>
+        </w:rPr>
+        <w:fldChar w:fldCharType="end"/>
+      </w:r>
+      <w:r>
+        <w:rPr>
+          <w:rFonts w:hint="default" w:ascii="Rubik Light" w:hAnsi="Rubik Light" w:cs="Rubik Light" w:eastAsiaTheme="minorEastAsia"/>
+          <w:color w:val="FFFFFF" w:themeColor="background1"/>
+          <w:sz w:val="24"/>
+          <w:szCs w:val="24"/>
+          <w14:textFill>
+            <w14:solidFill>
+              <w14:schemeClr w14:val="bg1"/>
+            </w14:solidFill>
+          </w14:textFill>
+        </w:rPr>
+        <w:t>)</w:t>
+      </w:r>
+      <w:r>
+        <w:rPr>
+          <w:rFonts w:hint="default" w:ascii="Rubik Light" w:hAnsi="Rubik Light" w:cs="Rubik Light" w:eastAsiaTheme="minorEastAsia"/>
+          <w:color w:val="FFFFFF" w:themeColor="background1"/>
+          <w:sz w:val="24"/>
+          <w:szCs w:val="24"/>
+          <w14:textFill>
+            <w14:solidFill>
+              <w14:schemeClr w14:val="bg1"/>
+            </w14:solidFill>
+          </w14:textFill>
+        </w:rPr>
+        <w:t xml:space="preserve"> // </w:t>
+      </w:r>
+      <w:r>
+        <w:rPr>
+          <w:rFonts w:hint="default" w:ascii="Rubik Light" w:hAnsi="Rubik Light" w:cs="Rubik Light" w:eastAsiaTheme="minorEastAsia"/>
+          <w:color w:val="FFFFFF" w:themeColor="background1"/>
+          <w:sz w:val="24"/>
+          <w:szCs w:val="24"/>
+          <w14:textFill>
+            <w14:solidFill>
+              <w14:schemeClr w14:val="bg1"/>
+            </w14:solidFill>
+          </w14:textFill>
+        </w:rPr>
+        <w:t>Personal website (</w:t>
+      </w:r>
+      <w:r>
+        <w:rPr>
+          <w:rFonts w:hint="default" w:ascii="Rubik Light" w:hAnsi="Rubik Light" w:cs="Rubik Light" w:eastAsiaTheme="minorEastAsia"/>
+          <w:color w:val="FFFFFF" w:themeColor="background1"/>
+          <w:sz w:val="24"/>
+          <w:szCs w:val="24"/>
+          <w:u w:val="none"/>
+          <w14:textFill>
+            <w14:solidFill>
+              <w14:schemeClr w14:val="bg1"/>
+            </w14:solidFill>
+          </w14:textFill>
+        </w:rPr>
+        <w:fldChar w:fldCharType="begin"/>
+      </w:r>
+      <w:r>
+        <w:rPr>
+          <w:rFonts w:hint="default" w:ascii="Rubik Light" w:hAnsi="Rubik Light" w:cs="Rubik Light" w:eastAsiaTheme="minorEastAsia"/>
+          <w:color w:val="FFFFFF" w:themeColor="background1"/>
+          <w:sz w:val="24"/>
+          <w:szCs w:val="24"/>
+          <w:u w:val="none"/>
+          <w14:textFill>
+            <w14:solidFill>
+              <w14:schemeClr w14:val="bg1"/>
+            </w14:solidFill>
+          </w14:textFill>
+        </w:rPr>
+        <w:instrText xml:space="preserve"> HYPERLINK "http://Qeetell.VIP" </w:instrText>
+      </w:r>
+      <w:r>
+        <w:rPr>
+          <w:rFonts w:hint="default" w:ascii="Rubik Light" w:hAnsi="Rubik Light" w:cs="Rubik Light" w:eastAsiaTheme="minorEastAsia"/>
+          <w:color w:val="FFFFFF" w:themeColor="background1"/>
+          <w:sz w:val="24"/>
+          <w:szCs w:val="24"/>
+          <w:u w:val="none"/>
+          <w14:textFill>
+            <w14:solidFill>
+              <w14:schemeClr w14:val="bg1"/>
+            </w14:solidFill>
+          </w14:textFill>
+        </w:rPr>
+        <w:fldChar w:fldCharType="separate"/>
+      </w:r>
+      <w:r>
+        <w:rPr>
+          <w:rStyle w:val="4"/>
+          <w:rFonts w:hint="default" w:ascii="Rubik Light" w:hAnsi="Rubik Light" w:cs="Rubik Light" w:eastAsiaTheme="minorEastAsia"/>
+          <w:color w:val="FFFFFF" w:themeColor="background1"/>
+          <w:sz w:val="24"/>
+          <w:szCs w:val="24"/>
+          <w:u w:val="none"/>
+          <w14:textFill>
+            <w14:solidFill>
+              <w14:schemeClr w14:val="bg1"/>
+            </w14:solidFill>
+          </w14:textFill>
+        </w:rPr>
+        <w:t>Qeetell.VIP</w:t>
+      </w:r>
+      <w:r>
+        <w:rPr>
+          <w:rFonts w:hint="default" w:ascii="Rubik Light" w:hAnsi="Rubik Light" w:cs="Rubik Light" w:eastAsiaTheme="minorEastAsia"/>
+          <w:color w:val="FFFFFF" w:themeColor="background1"/>
+          <w:sz w:val="24"/>
+          <w:szCs w:val="24"/>
+          <w:u w:val="none"/>
+          <w14:textFill>
+            <w14:solidFill>
+              <w14:schemeClr w14:val="bg1"/>
+            </w14:solidFill>
+          </w14:textFill>
+        </w:rPr>
+        <w:fldChar w:fldCharType="end"/>
+      </w:r>
+      <w:r>
+        <w:rPr>
+          <w:rFonts w:hint="default" w:ascii="Rubik Light" w:hAnsi="Rubik Light" w:cs="Rubik Light" w:eastAsiaTheme="minorEastAsia"/>
+          <w:color w:val="FFFFFF" w:themeColor="background1"/>
+          <w:sz w:val="24"/>
+          <w:szCs w:val="24"/>
+          <w14:textFill>
+            <w14:solidFill>
+              <w14:schemeClr w14:val="bg1"/>
+            </w14:solidFill>
+          </w14:textFill>
+        </w:rPr>
+        <w:t>)</w:t>
+      </w:r>
+    </w:p>
+    <w:p>
+      <w:pPr>
+        <w:pStyle w:val="5"/>
+        <w:keepNext w:val="0"/>
+        <w:keepLines w:val="0"/>
+        <w:widowControl/>
+        <w:suppressLineNumbers w:val="0"/>
+        <w:spacing w:before="0" w:beforeAutospacing="0" w:after="0" w:afterAutospacing="0"/>
+        <w:jc w:val="center"/>
+        <w:rPr>
+          <w:rFonts w:hint="default" w:ascii="Rubik Light" w:hAnsi="Rubik Light" w:cs="Rubik Light"/>
+          <w:color w:val="E7E6E6" w:themeColor="background2"/>
+          <w:sz w:val="28"/>
+          <w:szCs w:val="28"/>
+          <w14:textFill>
+            <w14:solidFill>
+              <w14:schemeClr w14:val="bg2"/>
+            </w14:solidFill>
+          </w14:textFill>
+        </w:rPr>
+      </w:pPr>
+      <w:r>
+        <w:rPr>
+          <w:rFonts w:hint="default" w:ascii="Rubik Light" w:hAnsi="Rubik Light" w:cs="Rubik Light" w:eastAsiaTheme="minorEastAsia"/>
+          <w:color w:val="FFFFFF" w:themeColor="background1"/>
+          <w:sz w:val="24"/>
+          <w:szCs w:val="24"/>
+          <w14:textFill>
+            <w14:solidFill>
+              <w14:schemeClr w14:val="bg1"/>
+            </w14:solidFill>
+          </w14:textFill>
+        </w:rPr>
+        <w:t>GitHub (</w:t>
+      </w:r>
+      <w:r>
+        <w:rPr>
+          <w:rFonts w:hint="default" w:ascii="Rubik Light" w:hAnsi="Rubik Light" w:cs="Rubik Light" w:eastAsiaTheme="minorEastAsia"/>
+          <w:color w:val="FFFFFF" w:themeColor="background1"/>
+          <w:sz w:val="24"/>
+          <w:szCs w:val="24"/>
+          <w:u w:val="none"/>
+          <w14:textFill>
+            <w14:solidFill>
+              <w14:schemeClr w14:val="bg1"/>
+            </w14:solidFill>
+          </w14:textFill>
+        </w:rPr>
+        <w:fldChar w:fldCharType="begin"/>
+      </w:r>
+      <w:r>
+        <w:rPr>
+          <w:rFonts w:hint="default" w:ascii="Rubik Light" w:hAnsi="Rubik Light" w:cs="Rubik Light" w:eastAsiaTheme="minorEastAsia"/>
+          <w:color w:val="FFFFFF" w:themeColor="background1"/>
+          <w:sz w:val="24"/>
+          <w:szCs w:val="24"/>
+          <w:u w:val="none"/>
+          <w14:textFill>
+            <w14:solidFill>
+              <w14:schemeClr w14:val="bg1"/>
+            </w14:solidFill>
+          </w14:textFill>
+        </w:rPr>
+        <w:instrText xml:space="preserve"> HYPERLINK "http://GitHub.COM/qeetell" </w:instrText>
+      </w:r>
+      <w:r>
+        <w:rPr>
+          <w:rFonts w:hint="default" w:ascii="Rubik Light" w:hAnsi="Rubik Light" w:cs="Rubik Light" w:eastAsiaTheme="minorEastAsia"/>
+          <w:color w:val="FFFFFF" w:themeColor="background1"/>
+          <w:sz w:val="24"/>
+          <w:szCs w:val="24"/>
+          <w:u w:val="none"/>
+          <w14:textFill>
+            <w14:solidFill>
+              <w14:schemeClr w14:val="bg1"/>
+            </w14:solidFill>
+          </w14:textFill>
+        </w:rPr>
+        <w:fldChar w:fldCharType="separate"/>
+      </w:r>
+      <w:r>
+        <w:rPr>
+          <w:rStyle w:val="4"/>
+          <w:rFonts w:hint="default" w:ascii="Rubik Light" w:hAnsi="Rubik Light" w:cs="Rubik Light" w:eastAsiaTheme="minorEastAsia"/>
+          <w:color w:val="FFFFFF" w:themeColor="background1"/>
+          <w:sz w:val="24"/>
+          <w:szCs w:val="24"/>
+          <w:u w:val="none"/>
+          <w14:textFill>
+            <w14:solidFill>
+              <w14:schemeClr w14:val="bg1"/>
+            </w14:solidFill>
+          </w14:textFill>
+        </w:rPr>
+        <w:t>GitHub.COM/qeetell</w:t>
+      </w:r>
+      <w:r>
+        <w:rPr>
+          <w:rFonts w:hint="default" w:ascii="Rubik Light" w:hAnsi="Rubik Light" w:cs="Rubik Light" w:eastAsiaTheme="minorEastAsia"/>
+          <w:color w:val="FFFFFF" w:themeColor="background1"/>
+          <w:sz w:val="24"/>
+          <w:szCs w:val="24"/>
+          <w:u w:val="none"/>
+          <w14:textFill>
+            <w14:solidFill>
+              <w14:schemeClr w14:val="bg1"/>
+            </w14:solidFill>
+          </w14:textFill>
+        </w:rPr>
+        <w:fldChar w:fldCharType="end"/>
+      </w:r>
+      <w:r>
+        <w:rPr>
+          <w:rFonts w:hint="default" w:ascii="Rubik Light" w:hAnsi="Rubik Light" w:cs="Rubik Light" w:eastAsiaTheme="minorEastAsia"/>
+          <w:color w:val="FFFFFF" w:themeColor="background1"/>
+          <w:sz w:val="24"/>
+          <w:szCs w:val="24"/>
+          <w14:textFill>
+            <w14:solidFill>
+              <w14:schemeClr w14:val="bg1"/>
+            </w14:solidFill>
+          </w14:textFill>
+        </w:rPr>
+        <w:t>)</w:t>
+      </w:r>
+    </w:p>
+    <w:p>
+      <w:pPr>
+        <w:pStyle w:val="5"/>
+        <w:keepNext w:val="0"/>
+        <w:keepLines w:val="0"/>
+        <w:widowControl/>
+        <w:suppressLineNumbers w:val="0"/>
+        <w:spacing w:before="0" w:beforeAutospacing="0" w:after="0" w:afterAutospacing="0"/>
+        <w:jc w:val="both"/>
+        <w:rPr>
+          <w:rFonts w:hint="default" w:ascii="Rubik Light" w:hAnsi="Rubik Light" w:cs="Rubik Light"/>
+          <w:color w:val="E7E6E6" w:themeColor="background2"/>
+          <w:sz w:val="28"/>
+          <w:szCs w:val="28"/>
+          <w14:textFill>
+            <w14:solidFill>
+              <w14:schemeClr w14:val="bg2"/>
+            </w14:solidFill>
+          </w14:textFill>
+        </w:rPr>
+      </w:pPr>
+    </w:p>
+    <w:p>
+      <w:pPr>
         <w:rPr>
           <w:rFonts w:hint="default" w:ascii="Rubik Light" w:hAnsi="Rubik Light" w:cs="Rubik Light"/>
           <w:b/>
@@ -299,7 +792,7 @@
           <w:sz w:val="40"/>
           <w:szCs w:val="40"/>
         </w:rPr>
-        <w:t>ACHIEVEMENT</w:t>
+        <w:t xml:space="preserve">TOP </w:t>
       </w:r>
       <w:r>
         <w:rPr>
@@ -310,7 +803,7 @@
           <w:sz w:val="40"/>
           <w:szCs w:val="40"/>
         </w:rPr>
-        <w:t>S (SOME OF THEM)</w:t>
+        <w:t>ACHIEVEMENTS</w:t>
       </w:r>
     </w:p>
     <w:p>
@@ -478,63 +971,7 @@
             </w14:solidFill>
           </w14:textFill>
         </w:rPr>
-        <w:t xml:space="preserve">Creating </w:t>
-      </w:r>
-      <w:r>
-        <w:rPr>
-          <w:rFonts w:hint="default" w:ascii="Rubik Light" w:hAnsi="Rubik Light" w:cs="Rubik Light"/>
-          <w:color w:val="E7E6E6" w:themeColor="background2"/>
-          <w:sz w:val="28"/>
-          <w:szCs w:val="28"/>
-          <w14:textFill>
-            <w14:solidFill>
-              <w14:schemeClr w14:val="bg2"/>
-            </w14:solidFill>
-          </w14:textFill>
-        </w:rPr>
-        <w:t xml:space="preserve">a </w:t>
-      </w:r>
-      <w:r>
-        <w:rPr>
-          <w:rFonts w:hint="default" w:ascii="Rubik Light" w:hAnsi="Rubik Light" w:cs="Rubik Light"/>
-          <w:color w:val="E7E6E6" w:themeColor="background2"/>
-          <w:sz w:val="28"/>
-          <w:szCs w:val="28"/>
-          <w14:textFill>
-            <w14:solidFill>
-              <w14:schemeClr w14:val="bg2"/>
-            </w14:solidFill>
-          </w14:textFill>
-        </w:rPr>
-        <w:t>next generation general-purpose programming language</w:t>
-      </w:r>
-      <w:r>
-        <w:rPr>
-          <w:rFonts w:hint="default" w:ascii="Rubik Light" w:hAnsi="Rubik Light" w:cs="Rubik Light"/>
-          <w:color w:val="E7E6E6" w:themeColor="background2"/>
-          <w:sz w:val="28"/>
-          <w:szCs w:val="28"/>
-          <w14:textFill>
-            <w14:solidFill>
-              <w14:schemeClr w14:val="bg2"/>
-            </w14:solidFill>
-          </w14:textFill>
-        </w:rPr>
-        <w:t xml:space="preserve"> (and supporting technologies)</w:t>
-      </w:r>
-      <w:r>
-        <w:rPr>
-          <w:rFonts w:hint="default" w:ascii="Rubik Light" w:hAnsi="Rubik Light" w:cs="Rubik Light"/>
-          <w:color w:val="E7E6E6" w:themeColor="background2"/>
-          <w:sz w:val="28"/>
-          <w:szCs w:val="28"/>
-          <w14:textFill>
-            <w14:solidFill>
-              <w14:schemeClr w14:val="bg2"/>
-            </w14:solidFill>
-          </w14:textFill>
-        </w:rPr>
-        <w:t>.</w:t>
+        <w:t>Creating a next generation general-purpose programming language (and supporting technologies).</w:t>
       </w:r>
     </w:p>
     <w:p>
@@ -567,6 +1004,7 @@
         <w:widowControl/>
         <w:suppressLineNumbers w:val="0"/>
         <w:spacing w:before="0" w:beforeAutospacing="0" w:after="0" w:afterAutospacing="0"/>
+        <w:ind w:firstLine="420" w:firstLineChars="0"/>
         <w:jc w:val="both"/>
         <w:rPr>
           <w:rFonts w:hint="default" w:ascii="Rubik Light" w:hAnsi="Rubik Light" w:cs="Rubik Light"/>
@@ -639,6 +1077,7 @@
         <w:widowControl/>
         <w:suppressLineNumbers w:val="0"/>
         <w:spacing w:before="0" w:beforeAutospacing="0" w:after="0" w:afterAutospacing="0"/>
+        <w:ind w:left="420" w:leftChars="0" w:firstLine="420" w:firstLineChars="0"/>
         <w:jc w:val="both"/>
         <w:rPr>
           <w:rFonts w:hint="default" w:ascii="Rubik Light" w:hAnsi="Rubik Light" w:cs="Rubik Light"/>
@@ -783,6 +1222,7 @@
         <w:widowControl/>
         <w:suppressLineNumbers w:val="0"/>
         <w:spacing w:before="0" w:beforeAutospacing="0" w:after="0" w:afterAutospacing="0"/>
+        <w:ind w:firstLine="420" w:firstLineChars="0"/>
         <w:jc w:val="both"/>
         <w:rPr>
           <w:rFonts w:hint="default" w:ascii="Rubik Light" w:hAnsi="Rubik Light" w:cs="Rubik Light"/>
@@ -894,35 +1334,7 @@
             </w14:solidFill>
           </w14:textFill>
         </w:rPr>
-        <w:t>Authored a well-received book on software engineering</w:t>
-      </w:r>
-      <w:r>
-        <w:rPr>
-          <w:rFonts w:hint="default" w:ascii="Rubik Light" w:hAnsi="Rubik Light" w:cs="Rubik Light"/>
-          <w:color w:val="E7E6E6" w:themeColor="background2"/>
-          <w:sz w:val="28"/>
-          <w:szCs w:val="28"/>
-          <w14:textFill>
-            <w14:solidFill>
-              <w14:schemeClr w14:val="bg2"/>
-            </w14:solidFill>
-          </w14:textFill>
-        </w:rPr>
-        <w:t xml:space="preserve"> (</w:t>
-      </w:r>
-      <w:r>
-        <w:rPr>
-          <w:rFonts w:hint="default" w:ascii="Rubik Light" w:hAnsi="Rubik Light" w:cs="Rubik Light"/>
-          <w:color w:val="E7E6E6" w:themeColor="background2"/>
-          <w:sz w:val="28"/>
-          <w:szCs w:val="28"/>
-          <w14:textFill>
-            <w14:solidFill>
-              <w14:schemeClr w14:val="bg2"/>
-            </w14:solidFill>
-          </w14:textFill>
-        </w:rPr>
-        <w:t>The Standard Approach to Become a Competent and Mature Software Engineer).</w:t>
+        <w:t>Authored a well-received book on software engineering (The Standard Approach to Become a Competent and Mature Software Engineer).</w:t>
       </w:r>
     </w:p>
     <w:p>
@@ -1021,7 +1433,7 @@
           <w:sz w:val="40"/>
           <w:szCs w:val="40"/>
         </w:rPr>
-        <w:t>PROJECT</w:t>
+        <w:t xml:space="preserve">TOP </w:t>
       </w:r>
       <w:r>
         <w:rPr>
@@ -1032,29 +1444,7 @@
           <w:sz w:val="40"/>
           <w:szCs w:val="40"/>
         </w:rPr>
-        <w:t>S (</w:t>
-      </w:r>
-      <w:r>
-        <w:rPr>
-          <w:rFonts w:hint="default" w:ascii="Rubik Light" w:hAnsi="Rubik Light" w:cs="Rubik Light"/>
-          <w:b/>
-          <w:bCs/>
-          <w:color w:val="D4A886"/>
-          <w:sz w:val="40"/>
-          <w:szCs w:val="40"/>
-        </w:rPr>
-        <w:t>SOME OF THEM</w:t>
-      </w:r>
-      <w:r>
-        <w:rPr>
-          <w:rFonts w:hint="default" w:ascii="Rubik Light" w:hAnsi="Rubik Light" w:cs="Rubik Light"/>
-          <w:b/>
-          <w:bCs/>
-          <w:color w:val="D4A886"/>
-          <w:sz w:val="40"/>
-          <w:szCs w:val="40"/>
-        </w:rPr>
-        <w:t>)</w:t>
+        <w:t>PROJECTS</w:t>
       </w:r>
     </w:p>
     <w:p>
@@ -1419,35 +1809,7 @@
             </w14:solidFill>
           </w14:textFill>
         </w:rPr>
-        <w:t xml:space="preserve">As of August 2021, I am the sole </w:t>
-      </w:r>
-      <w:r>
-        <w:rPr>
-          <w:rFonts w:hint="default" w:ascii="Rubik Light" w:hAnsi="Rubik Light" w:cs="Rubik Light"/>
-          <w:color w:val="E7E6E6" w:themeColor="background2"/>
-          <w:sz w:val="28"/>
-          <w:szCs w:val="28"/>
-          <w14:textFill>
-            <w14:solidFill>
-              <w14:schemeClr w14:val="bg2"/>
-            </w14:solidFill>
-          </w14:textFill>
-        </w:rPr>
-        <w:t>creator of</w:t>
-      </w:r>
-      <w:r>
-        <w:rPr>
-          <w:rFonts w:hint="default" w:ascii="Rubik Light" w:hAnsi="Rubik Light" w:cs="Rubik Light"/>
-          <w:color w:val="E7E6E6" w:themeColor="background2"/>
-          <w:sz w:val="28"/>
-          <w:szCs w:val="28"/>
-          <w14:textFill>
-            <w14:solidFill>
-              <w14:schemeClr w14:val="bg2"/>
-            </w14:solidFill>
-          </w14:textFill>
-        </w:rPr>
-        <w:t xml:space="preserve"> this suite of technologies.</w:t>
+        <w:t>As of August 2021, I am the sole creator of this suite of technologies.</w:t>
       </w:r>
     </w:p>
     <w:p>
@@ -1601,38 +1963,25 @@
             </w14:solidFill>
           </w14:textFill>
         </w:rPr>
-        <w:t xml:space="preserve">Project’s </w:t>
-      </w:r>
-      <w:r>
-        <w:rPr>
-          <w:rStyle w:val="6"/>
-          <w:rFonts w:hint="default" w:ascii="Rubik Light" w:hAnsi="Rubik Light" w:cs="Rubik Light"/>
-          <w:color w:val="E7E6E6" w:themeColor="background2"/>
-          <w:sz w:val="28"/>
-          <w:szCs w:val="28"/>
-          <w14:textFill>
-            <w14:solidFill>
-              <w14:schemeClr w14:val="bg2"/>
-            </w14:solidFill>
-          </w14:textFill>
-        </w:rPr>
-        <w:t>S</w:t>
-      </w:r>
-      <w:r>
-        <w:rPr>
-          <w:rStyle w:val="6"/>
-          <w:rFonts w:hint="default" w:ascii="Rubik Light" w:hAnsi="Rubik Light" w:cs="Rubik Light"/>
-          <w:color w:val="E7E6E6" w:themeColor="background2"/>
-          <w:sz w:val="28"/>
-          <w:szCs w:val="28"/>
-          <w14:textFill>
-            <w14:solidFill>
-              <w14:schemeClr w14:val="bg2"/>
-            </w14:solidFill>
-          </w14:textFill>
-        </w:rPr>
-        <w:t>tatus</w:t>
-      </w:r>
+        <w:t>Project’s Status</w:t>
+      </w:r>
+    </w:p>
+    <w:p>
+      <w:pPr>
+        <w:pStyle w:val="5"/>
+        <w:keepNext w:val="0"/>
+        <w:keepLines w:val="0"/>
+        <w:widowControl/>
+        <w:suppressLineNumbers w:val="0"/>
+        <w:spacing w:before="0" w:beforeAutospacing="0" w:after="0" w:afterAutospacing="0"/>
+        <w:jc w:val="center"/>
+        <w:rPr>
+          <w:rFonts w:hint="default" w:ascii="Rubik Light" w:hAnsi="Rubik Light" w:cs="Rubik Light"/>
+          <w:color w:val="00B050"/>
+          <w:sz w:val="24"/>
+          <w:szCs w:val="24"/>
+        </w:rPr>
+      </w:pPr>
     </w:p>
     <w:p>
       <w:pPr>
@@ -2060,35 +2409,7 @@
             </w14:solidFill>
           </w14:textFill>
         </w:rPr>
-        <w:t xml:space="preserve">As of August 2021, I am the sole </w:t>
-      </w:r>
-      <w:r>
-        <w:rPr>
-          <w:rFonts w:hint="default" w:ascii="Rubik Light" w:hAnsi="Rubik Light" w:cs="Rubik Light"/>
-          <w:color w:val="E7E6E6" w:themeColor="background2"/>
-          <w:sz w:val="28"/>
-          <w:szCs w:val="28"/>
-          <w14:textFill>
-            <w14:solidFill>
-              <w14:schemeClr w14:val="bg2"/>
-            </w14:solidFill>
-          </w14:textFill>
-        </w:rPr>
-        <w:t>creator of</w:t>
-      </w:r>
-      <w:r>
-        <w:rPr>
-          <w:rFonts w:hint="default" w:ascii="Rubik Light" w:hAnsi="Rubik Light" w:cs="Rubik Light"/>
-          <w:color w:val="E7E6E6" w:themeColor="background2"/>
-          <w:sz w:val="28"/>
-          <w:szCs w:val="28"/>
-          <w14:textFill>
-            <w14:solidFill>
-              <w14:schemeClr w14:val="bg2"/>
-            </w14:solidFill>
-          </w14:textFill>
-        </w:rPr>
-        <w:t xml:space="preserve"> this suite of technologies.</w:t>
+        <w:t>As of August 2021, I am the sole creator of this suite of technologies.</w:t>
       </w:r>
     </w:p>
     <w:p>
@@ -2242,38 +2563,25 @@
             </w14:solidFill>
           </w14:textFill>
         </w:rPr>
-        <w:t xml:space="preserve">Project’s </w:t>
-      </w:r>
-      <w:r>
-        <w:rPr>
-          <w:rStyle w:val="6"/>
-          <w:rFonts w:hint="default" w:ascii="Rubik Light" w:hAnsi="Rubik Light" w:cs="Rubik Light"/>
-          <w:color w:val="E7E6E6" w:themeColor="background2"/>
-          <w:sz w:val="28"/>
-          <w:szCs w:val="28"/>
-          <w14:textFill>
-            <w14:solidFill>
-              <w14:schemeClr w14:val="bg2"/>
-            </w14:solidFill>
-          </w14:textFill>
-        </w:rPr>
-        <w:t>S</w:t>
-      </w:r>
-      <w:r>
-        <w:rPr>
-          <w:rStyle w:val="6"/>
-          <w:rFonts w:hint="default" w:ascii="Rubik Light" w:hAnsi="Rubik Light" w:cs="Rubik Light"/>
-          <w:color w:val="E7E6E6" w:themeColor="background2"/>
-          <w:sz w:val="28"/>
-          <w:szCs w:val="28"/>
-          <w14:textFill>
-            <w14:solidFill>
-              <w14:schemeClr w14:val="bg2"/>
-            </w14:solidFill>
-          </w14:textFill>
-        </w:rPr>
-        <w:t>tatus</w:t>
-      </w:r>
+        <w:t>Project’s Status</w:t>
+      </w:r>
+    </w:p>
+    <w:p>
+      <w:pPr>
+        <w:pStyle w:val="5"/>
+        <w:keepNext w:val="0"/>
+        <w:keepLines w:val="0"/>
+        <w:widowControl/>
+        <w:suppressLineNumbers w:val="0"/>
+        <w:spacing w:before="0" w:beforeAutospacing="0" w:after="0" w:afterAutospacing="0"/>
+        <w:jc w:val="center"/>
+        <w:rPr>
+          <w:rFonts w:hint="default" w:ascii="Rubik Light" w:hAnsi="Rubik Light" w:cs="Rubik Light"/>
+          <w:color w:val="D4A886"/>
+          <w:sz w:val="24"/>
+          <w:szCs w:val="24"/>
+        </w:rPr>
+      </w:pPr>
     </w:p>
     <w:p>
       <w:pPr>
@@ -2928,38 +3236,25 @@
             </w14:solidFill>
           </w14:textFill>
         </w:rPr>
-        <w:t xml:space="preserve">Project’s </w:t>
-      </w:r>
-      <w:r>
-        <w:rPr>
-          <w:rStyle w:val="6"/>
-          <w:rFonts w:hint="default" w:ascii="Rubik Light" w:hAnsi="Rubik Light" w:cs="Rubik Light"/>
-          <w:color w:val="E7E6E6" w:themeColor="background2"/>
-          <w:sz w:val="28"/>
-          <w:szCs w:val="28"/>
-          <w14:textFill>
-            <w14:solidFill>
-              <w14:schemeClr w14:val="bg2"/>
-            </w14:solidFill>
-          </w14:textFill>
-        </w:rPr>
-        <w:t>S</w:t>
-      </w:r>
-      <w:r>
-        <w:rPr>
-          <w:rStyle w:val="6"/>
-          <w:rFonts w:hint="default" w:ascii="Rubik Light" w:hAnsi="Rubik Light" w:cs="Rubik Light"/>
-          <w:color w:val="E7E6E6" w:themeColor="background2"/>
-          <w:sz w:val="28"/>
-          <w:szCs w:val="28"/>
-          <w14:textFill>
-            <w14:solidFill>
-              <w14:schemeClr w14:val="bg2"/>
-            </w14:solidFill>
-          </w14:textFill>
-        </w:rPr>
-        <w:t>tatus</w:t>
-      </w:r>
+        <w:t>Project’s Status</w:t>
+      </w:r>
+    </w:p>
+    <w:p>
+      <w:pPr>
+        <w:pStyle w:val="5"/>
+        <w:keepNext w:val="0"/>
+        <w:keepLines w:val="0"/>
+        <w:widowControl/>
+        <w:suppressLineNumbers w:val="0"/>
+        <w:spacing w:before="0" w:beforeAutospacing="0" w:after="0" w:afterAutospacing="0"/>
+        <w:jc w:val="center"/>
+        <w:rPr>
+          <w:rFonts w:hint="default" w:ascii="Rubik Light" w:hAnsi="Rubik Light" w:cs="Rubik Light"/>
+          <w:color w:val="FF0000"/>
+          <w:sz w:val="24"/>
+          <w:szCs w:val="24"/>
+        </w:rPr>
+      </w:pPr>
     </w:p>
     <w:p>
       <w:pPr>
@@ -3170,9 +3465,1083 @@
     </w:p>
     <w:p>
       <w:pPr>
+        <w:jc w:val="center"/>
+        <w:rPr>
+          <w:rFonts w:hint="default" w:ascii="Rubik Light" w:hAnsi="Rubik Light" w:cs="Rubik Light"/>
+          <w:color w:val="E7E6E6" w:themeColor="background2"/>
+          <w:sz w:val="28"/>
+          <w:szCs w:val="28"/>
+          <w14:textFill>
+            <w14:solidFill>
+              <w14:schemeClr w14:val="bg2"/>
+            </w14:solidFill>
+          </w14:textFill>
+        </w:rPr>
+      </w:pPr>
+      <w:r>
         <w:rPr>
           <w:rStyle w:val="6"/>
           <w:rFonts w:hint="default" w:ascii="Rubik Light" w:hAnsi="Rubik Light" w:cs="Rubik Light"/>
+          <w:color w:val="E7E6E6" w:themeColor="background2"/>
+          <w:sz w:val="28"/>
+          <w:szCs w:val="28"/>
+          <w14:textFill>
+            <w14:solidFill>
+              <w14:schemeClr w14:val="bg2"/>
+            </w14:solidFill>
+          </w14:textFill>
+        </w:rPr>
+        <w:t>How I Am Involved in This Project</w:t>
+      </w:r>
+    </w:p>
+    <w:p>
+      <w:pPr>
+        <w:pStyle w:val="5"/>
+        <w:keepNext w:val="0"/>
+        <w:keepLines w:val="0"/>
+        <w:widowControl/>
+        <w:suppressLineNumbers w:val="0"/>
+        <w:spacing w:before="0" w:beforeAutospacing="0" w:after="0" w:afterAutospacing="0"/>
+        <w:jc w:val="both"/>
+        <w:rPr>
+          <w:rFonts w:hint="default" w:ascii="Rubik Light" w:hAnsi="Rubik Light" w:cs="Rubik Light"/>
+          <w:color w:val="E7E6E6" w:themeColor="background2"/>
+          <w:sz w:val="28"/>
+          <w:szCs w:val="28"/>
+          <w14:textFill>
+            <w14:solidFill>
+              <w14:schemeClr w14:val="bg2"/>
+            </w14:solidFill>
+          </w14:textFill>
+        </w:rPr>
+      </w:pPr>
+      <w:r>
+        <w:rPr>
+          <w:rFonts w:hint="default" w:ascii="Rubik Light" w:hAnsi="Rubik Light" w:cs="Rubik Light"/>
+          <w:color w:val="E7E6E6" w:themeColor="background2"/>
+          <w:sz w:val="28"/>
+          <w:szCs w:val="28"/>
+          <w14:textFill>
+            <w14:solidFill>
+              <w14:schemeClr w14:val="bg2"/>
+            </w14:solidFill>
+          </w14:textFill>
+        </w:rPr>
+        <w:t>I led the team of hardware and software engineers that created this technology.</w:t>
+      </w:r>
+    </w:p>
+    <w:p>
+      <w:pPr>
+        <w:pStyle w:val="5"/>
+        <w:keepNext w:val="0"/>
+        <w:keepLines w:val="0"/>
+        <w:widowControl/>
+        <w:suppressLineNumbers w:val="0"/>
+        <w:spacing w:before="0" w:beforeAutospacing="0" w:after="0" w:afterAutospacing="0"/>
+        <w:jc w:val="both"/>
+        <w:rPr>
+          <w:rFonts w:hint="default" w:ascii="Rubik Light" w:hAnsi="Rubik Light" w:cs="Rubik Light"/>
+          <w:color w:val="E7E6E6" w:themeColor="background2"/>
+          <w:sz w:val="28"/>
+          <w:szCs w:val="28"/>
+          <w14:textFill>
+            <w14:solidFill>
+              <w14:schemeClr w14:val="bg2"/>
+            </w14:solidFill>
+          </w14:textFill>
+        </w:rPr>
+      </w:pPr>
+    </w:p>
+    <w:p>
+      <w:pPr>
+        <w:jc w:val="center"/>
+        <w:rPr>
+          <w:rFonts w:hint="default" w:ascii="Rubik Light" w:hAnsi="Rubik Light" w:cs="Rubik Light"/>
+          <w:color w:val="E7E6E6" w:themeColor="background2"/>
+          <w:sz w:val="28"/>
+          <w:szCs w:val="28"/>
+          <w14:textFill>
+            <w14:solidFill>
+              <w14:schemeClr w14:val="bg2"/>
+            </w14:solidFill>
+          </w14:textFill>
+        </w:rPr>
+      </w:pPr>
+      <w:r>
+        <w:rPr>
+          <w:rStyle w:val="6"/>
+          <w:rFonts w:hint="default" w:ascii="Rubik Light" w:hAnsi="Rubik Light" w:cs="Rubik Light"/>
+          <w:color w:val="E7E6E6" w:themeColor="background2"/>
+          <w:sz w:val="28"/>
+          <w:szCs w:val="28"/>
+          <w14:textFill>
+            <w14:solidFill>
+              <w14:schemeClr w14:val="bg2"/>
+            </w14:solidFill>
+          </w14:textFill>
+        </w:rPr>
+        <w:t>Why I Included This Project</w:t>
+      </w:r>
+    </w:p>
+    <w:p>
+      <w:pPr>
+        <w:pStyle w:val="5"/>
+        <w:keepNext w:val="0"/>
+        <w:keepLines w:val="0"/>
+        <w:widowControl/>
+        <w:suppressLineNumbers w:val="0"/>
+        <w:spacing w:before="0" w:beforeAutospacing="0" w:after="0" w:afterAutospacing="0"/>
+        <w:jc w:val="both"/>
+        <w:rPr>
+          <w:rFonts w:hint="default" w:ascii="Rubik Light" w:hAnsi="Rubik Light" w:cs="Rubik Light"/>
+          <w:color w:val="E7E6E6" w:themeColor="background2"/>
+          <w:sz w:val="28"/>
+          <w:szCs w:val="28"/>
+          <w14:textFill>
+            <w14:solidFill>
+              <w14:schemeClr w14:val="bg2"/>
+            </w14:solidFill>
+          </w14:textFill>
+        </w:rPr>
+      </w:pPr>
+      <w:r>
+        <w:rPr>
+          <w:rFonts w:hint="default" w:ascii="Rubik Light" w:hAnsi="Rubik Light" w:cs="Rubik Light"/>
+          <w:color w:val="E7E6E6" w:themeColor="background2"/>
+          <w:sz w:val="28"/>
+          <w:szCs w:val="28"/>
+          <w14:textFill>
+            <w14:solidFill>
+              <w14:schemeClr w14:val="bg2"/>
+            </w14:solidFill>
+          </w14:textFill>
+        </w:rPr>
+        <w:t>I included this project in this portfolio to show off:</w:t>
+      </w:r>
+    </w:p>
+    <w:p>
+      <w:pPr>
+        <w:pStyle w:val="5"/>
+        <w:keepNext w:val="0"/>
+        <w:keepLines w:val="0"/>
+        <w:widowControl/>
+        <w:suppressLineNumbers w:val="0"/>
+        <w:spacing w:before="0" w:beforeAutospacing="0" w:after="0" w:afterAutospacing="0"/>
+        <w:jc w:val="both"/>
+        <w:rPr>
+          <w:rFonts w:hint="default" w:ascii="Rubik Light" w:hAnsi="Rubik Light" w:cs="Rubik Light"/>
+          <w:color w:val="E7E6E6" w:themeColor="background2"/>
+          <w:sz w:val="28"/>
+          <w:szCs w:val="28"/>
+          <w14:textFill>
+            <w14:solidFill>
+              <w14:schemeClr w14:val="bg2"/>
+            </w14:solidFill>
+          </w14:textFill>
+        </w:rPr>
+      </w:pPr>
+      <w:r>
+        <w:rPr>
+          <w:rFonts w:hint="default" w:ascii="Source Code Pro" w:hAnsi="Source Code Pro" w:cs="Source Code Pro"/>
+          <w:color w:val="E7E6E6" w:themeColor="background2"/>
+          <w:sz w:val="28"/>
+          <w:szCs w:val="28"/>
+          <w14:textFill>
+            <w14:solidFill>
+              <w14:schemeClr w14:val="bg2"/>
+            </w14:solidFill>
+          </w14:textFill>
+        </w:rPr>
+        <w:t>1:</w:t>
+      </w:r>
+      <w:r>
+        <w:rPr>
+          <w:rFonts w:hint="default" w:ascii="Rubik Light" w:hAnsi="Rubik Light" w:cs="Rubik Light"/>
+          <w:color w:val="E7E6E6" w:themeColor="background2"/>
+          <w:sz w:val="28"/>
+          <w:szCs w:val="28"/>
+          <w14:textFill>
+            <w14:solidFill>
+              <w14:schemeClr w14:val="bg2"/>
+            </w14:solidFill>
+          </w14:textFill>
+        </w:rPr>
+        <w:t>My ability to lead a team to create a brilliant technology.</w:t>
+      </w:r>
+    </w:p>
+    <w:p>
+      <w:pPr>
+        <w:pStyle w:val="5"/>
+        <w:keepNext w:val="0"/>
+        <w:keepLines w:val="0"/>
+        <w:widowControl/>
+        <w:suppressLineNumbers w:val="0"/>
+        <w:spacing w:before="0" w:beforeAutospacing="0" w:after="0" w:afterAutospacing="0"/>
+        <w:jc w:val="both"/>
+        <w:rPr>
+          <w:rFonts w:hint="default" w:ascii="Rubik Light" w:hAnsi="Rubik Light" w:cs="Rubik Light"/>
+          <w:color w:val="E7E6E6" w:themeColor="background2"/>
+          <w:sz w:val="28"/>
+          <w:szCs w:val="28"/>
+          <w14:textFill>
+            <w14:solidFill>
+              <w14:schemeClr w14:val="bg2"/>
+            </w14:solidFill>
+          </w14:textFill>
+        </w:rPr>
+      </w:pPr>
+      <w:r>
+        <w:rPr>
+          <w:rFonts w:hint="default" w:ascii="Source Code Pro" w:hAnsi="Source Code Pro" w:cs="Source Code Pro"/>
+          <w:color w:val="E7E6E6" w:themeColor="background2"/>
+          <w:sz w:val="28"/>
+          <w:szCs w:val="28"/>
+          <w14:textFill>
+            <w14:solidFill>
+              <w14:schemeClr w14:val="bg2"/>
+            </w14:solidFill>
+          </w14:textFill>
+        </w:rPr>
+        <w:t>2:</w:t>
+      </w:r>
+      <w:r>
+        <w:rPr>
+          <w:rFonts w:hint="default" w:ascii="Rubik Light" w:hAnsi="Rubik Light" w:cs="Rubik Light"/>
+          <w:color w:val="E7E6E6" w:themeColor="background2"/>
+          <w:sz w:val="28"/>
+          <w:szCs w:val="28"/>
+          <w14:textFill>
+            <w14:solidFill>
+              <w14:schemeClr w14:val="bg2"/>
+            </w14:solidFill>
+          </w14:textFill>
+        </w:rPr>
+        <w:t>My ability to take systems of softwares and hardwares from just ideas to actual well-serving systems.</w:t>
+      </w:r>
+    </w:p>
+    <w:p>
+      <w:pPr>
+        <w:pStyle w:val="5"/>
+        <w:keepNext w:val="0"/>
+        <w:keepLines w:val="0"/>
+        <w:widowControl/>
+        <w:suppressLineNumbers w:val="0"/>
+        <w:spacing w:before="0" w:beforeAutospacing="0" w:after="0" w:afterAutospacing="0"/>
+        <w:jc w:val="both"/>
+        <w:rPr>
+          <w:rFonts w:hint="default" w:ascii="Rubik Light" w:hAnsi="Rubik Light" w:cs="Rubik Light"/>
+          <w:color w:val="E7E6E6" w:themeColor="background2"/>
+          <w:sz w:val="28"/>
+          <w:szCs w:val="28"/>
+          <w14:textFill>
+            <w14:solidFill>
+              <w14:schemeClr w14:val="bg2"/>
+            </w14:solidFill>
+          </w14:textFill>
+        </w:rPr>
+      </w:pPr>
+      <w:r>
+        <w:rPr>
+          <w:rFonts w:hint="default" w:ascii="Source Code Pro" w:hAnsi="Source Code Pro" w:cs="Source Code Pro"/>
+          <w:color w:val="E7E6E6" w:themeColor="background2"/>
+          <w:sz w:val="28"/>
+          <w:szCs w:val="28"/>
+          <w14:textFill>
+            <w14:solidFill>
+              <w14:schemeClr w14:val="bg2"/>
+            </w14:solidFill>
+          </w14:textFill>
+        </w:rPr>
+        <w:t>3:</w:t>
+      </w:r>
+      <w:r>
+        <w:rPr>
+          <w:rFonts w:hint="default" w:ascii="Rubik Light" w:hAnsi="Rubik Light" w:cs="Rubik Light"/>
+          <w:color w:val="E7E6E6" w:themeColor="background2"/>
+          <w:sz w:val="28"/>
+          <w:szCs w:val="28"/>
+          <w14:textFill>
+            <w14:solidFill>
+              <w14:schemeClr w14:val="bg2"/>
+            </w14:solidFill>
+          </w14:textFill>
+        </w:rPr>
+        <w:t>My ability to create highly available softwares.</w:t>
+      </w:r>
+    </w:p>
+    <w:p>
+      <w:pPr>
+        <w:pStyle w:val="5"/>
+        <w:keepNext w:val="0"/>
+        <w:keepLines w:val="0"/>
+        <w:widowControl/>
+        <w:suppressLineNumbers w:val="0"/>
+        <w:spacing w:before="0" w:beforeAutospacing="0" w:after="0" w:afterAutospacing="0"/>
+        <w:jc w:val="both"/>
+        <w:rPr>
+          <w:rFonts w:hint="default" w:ascii="Rubik Light" w:hAnsi="Rubik Light" w:cs="Rubik Light"/>
+          <w:color w:val="E7E6E6" w:themeColor="background2"/>
+          <w:sz w:val="28"/>
+          <w:szCs w:val="28"/>
+          <w14:textFill>
+            <w14:solidFill>
+              <w14:schemeClr w14:val="bg2"/>
+            </w14:solidFill>
+          </w14:textFill>
+        </w:rPr>
+      </w:pPr>
+      <w:r>
+        <w:rPr>
+          <w:rFonts w:hint="default" w:ascii="Source Code Pro" w:hAnsi="Source Code Pro" w:cs="Source Code Pro"/>
+          <w:color w:val="E7E6E6" w:themeColor="background2"/>
+          <w:sz w:val="28"/>
+          <w:szCs w:val="28"/>
+          <w14:textFill>
+            <w14:solidFill>
+              <w14:schemeClr w14:val="bg2"/>
+            </w14:solidFill>
+          </w14:textFill>
+        </w:rPr>
+        <w:t>4:</w:t>
+      </w:r>
+      <w:r>
+        <w:rPr>
+          <w:rFonts w:hint="default" w:ascii="Rubik Light" w:hAnsi="Rubik Light" w:cs="Rubik Light"/>
+          <w:color w:val="E7E6E6" w:themeColor="background2"/>
+          <w:sz w:val="28"/>
+          <w:szCs w:val="28"/>
+          <w14:textFill>
+            <w14:solidFill>
+              <w14:schemeClr w14:val="bg2"/>
+            </w14:solidFill>
+          </w14:textFill>
+        </w:rPr>
+        <w:t>My ability to create highly scalable softwares.</w:t>
+      </w:r>
+    </w:p>
+    <w:p>
+      <w:pPr>
+        <w:pStyle w:val="5"/>
+        <w:keepNext w:val="0"/>
+        <w:keepLines w:val="0"/>
+        <w:widowControl/>
+        <w:suppressLineNumbers w:val="0"/>
+        <w:spacing w:before="0" w:beforeAutospacing="0" w:after="0" w:afterAutospacing="0"/>
+        <w:jc w:val="both"/>
+        <w:rPr>
+          <w:rFonts w:hint="default" w:ascii="Rubik Light" w:hAnsi="Rubik Light" w:cs="Rubik Light"/>
+          <w:color w:val="E7E6E6" w:themeColor="background2"/>
+          <w:sz w:val="28"/>
+          <w:szCs w:val="28"/>
+          <w14:textFill>
+            <w14:solidFill>
+              <w14:schemeClr w14:val="bg2"/>
+            </w14:solidFill>
+          </w14:textFill>
+        </w:rPr>
+      </w:pPr>
+    </w:p>
+    <w:p>
+      <w:pPr>
+        <w:pStyle w:val="5"/>
+        <w:keepNext w:val="0"/>
+        <w:keepLines w:val="0"/>
+        <w:widowControl/>
+        <w:suppressLineNumbers w:val="0"/>
+        <w:spacing w:before="0" w:beforeAutospacing="0" w:after="0" w:afterAutospacing="0"/>
+        <w:jc w:val="center"/>
+        <w:rPr>
+          <w:rFonts w:hint="default" w:ascii="Rubik Light" w:hAnsi="Rubik Light" w:cs="Rubik Light"/>
+          <w:color w:val="E7E6E6" w:themeColor="background2"/>
+          <w:sz w:val="28"/>
+          <w:szCs w:val="28"/>
+          <w14:textFill>
+            <w14:solidFill>
+              <w14:schemeClr w14:val="bg2"/>
+            </w14:solidFill>
+          </w14:textFill>
+        </w:rPr>
+      </w:pPr>
+      <w:r>
+        <w:rPr>
+          <w:rStyle w:val="6"/>
+          <w:rFonts w:hint="default" w:ascii="Rubik Light" w:hAnsi="Rubik Light" w:cs="Rubik Light"/>
+          <w:color w:val="E7E6E6" w:themeColor="background2"/>
+          <w:sz w:val="28"/>
+          <w:szCs w:val="28"/>
+          <w14:textFill>
+            <w14:solidFill>
+              <w14:schemeClr w14:val="bg2"/>
+            </w14:solidFill>
+          </w14:textFill>
+        </w:rPr>
+        <w:t>Project’s Status</w:t>
+      </w:r>
+    </w:p>
+    <w:p>
+      <w:pPr>
+        <w:pStyle w:val="5"/>
+        <w:keepNext w:val="0"/>
+        <w:keepLines w:val="0"/>
+        <w:widowControl/>
+        <w:suppressLineNumbers w:val="0"/>
+        <w:spacing w:before="0" w:beforeAutospacing="0" w:after="0" w:afterAutospacing="0"/>
+        <w:jc w:val="center"/>
+        <w:rPr>
+          <w:rFonts w:hint="default" w:ascii="Rubik Light" w:hAnsi="Rubik Light" w:cs="Rubik Light"/>
+          <w:color w:val="FF0000"/>
+          <w:sz w:val="24"/>
+          <w:szCs w:val="24"/>
+        </w:rPr>
+      </w:pPr>
+    </w:p>
+    <w:p>
+      <w:pPr>
+        <w:pStyle w:val="5"/>
+        <w:keepNext w:val="0"/>
+        <w:keepLines w:val="0"/>
+        <w:widowControl/>
+        <w:suppressLineNumbers w:val="0"/>
+        <w:spacing w:before="0" w:beforeAutospacing="0" w:after="0" w:afterAutospacing="0"/>
+        <w:jc w:val="center"/>
+        <w:rPr>
+          <w:rFonts w:hint="default" w:ascii="Rubik Light" w:hAnsi="Rubik Light" w:cs="Rubik Light"/>
+          <w:color w:val="E7E6E6" w:themeColor="background2"/>
+          <w:sz w:val="28"/>
+          <w:szCs w:val="28"/>
+          <w14:textFill>
+            <w14:solidFill>
+              <w14:schemeClr w14:val="bg2"/>
+            </w14:solidFill>
+          </w14:textFill>
+        </w:rPr>
+      </w:pPr>
+      <w:r>
+        <w:rPr>
+          <w:rFonts w:hint="default" w:ascii="Rubik Light" w:hAnsi="Rubik Light" w:cs="Rubik Light"/>
+          <w:color w:val="FF0000"/>
+          <w:sz w:val="24"/>
+          <w:szCs w:val="24"/>
+        </w:rPr>
+        <w:t>DEAD</w:t>
+      </w:r>
+    </w:p>
+    <w:p>
+      <w:pPr>
+        <w:pStyle w:val="5"/>
+        <w:keepNext w:val="0"/>
+        <w:keepLines w:val="0"/>
+        <w:widowControl/>
+        <w:suppressLineNumbers w:val="0"/>
+        <w:spacing w:before="0" w:beforeAutospacing="0" w:after="0" w:afterAutospacing="0"/>
+        <w:jc w:val="both"/>
+        <w:rPr>
+          <w:rFonts w:hint="default" w:ascii="Rubik Light" w:hAnsi="Rubik Light" w:cs="Rubik Light"/>
+          <w:color w:val="E7E6E6" w:themeColor="background2"/>
+          <w:sz w:val="28"/>
+          <w:szCs w:val="28"/>
+          <w14:textFill>
+            <w14:solidFill>
+              <w14:schemeClr w14:val="bg2"/>
+            </w14:solidFill>
+          </w14:textFill>
+        </w:rPr>
+      </w:pPr>
+    </w:p>
+    <w:p>
+      <w:pPr>
+        <w:pStyle w:val="5"/>
+        <w:keepNext w:val="0"/>
+        <w:keepLines w:val="0"/>
+        <w:widowControl/>
+        <w:suppressLineNumbers w:val="0"/>
+        <w:spacing w:before="0" w:beforeAutospacing="0" w:after="0" w:afterAutospacing="0"/>
+        <w:jc w:val="both"/>
+        <w:rPr>
+          <w:rFonts w:hint="default" w:ascii="Rubik Light" w:hAnsi="Rubik Light" w:cs="Rubik Light"/>
+          <w:color w:val="E7E6E6" w:themeColor="background2"/>
+          <w:sz w:val="28"/>
+          <w:szCs w:val="28"/>
+          <w14:textFill>
+            <w14:solidFill>
+              <w14:schemeClr w14:val="bg2"/>
+            </w14:solidFill>
+          </w14:textFill>
+        </w:rPr>
+      </w:pPr>
+    </w:p>
+    <w:p>
+      <w:pPr>
+        <w:pStyle w:val="5"/>
+        <w:keepNext w:val="0"/>
+        <w:keepLines w:val="0"/>
+        <w:widowControl/>
+        <w:suppressLineNumbers w:val="0"/>
+        <w:spacing w:before="0" w:beforeAutospacing="0" w:after="0" w:afterAutospacing="0"/>
+        <w:jc w:val="both"/>
+        <w:rPr>
+          <w:rFonts w:hint="default" w:ascii="Rubik Light" w:hAnsi="Rubik Light" w:cs="Rubik Light"/>
+          <w:color w:val="E7E6E6" w:themeColor="background2"/>
+          <w:sz w:val="28"/>
+          <w:szCs w:val="28"/>
+          <w14:textFill>
+            <w14:solidFill>
+              <w14:schemeClr w14:val="bg2"/>
+            </w14:solidFill>
+          </w14:textFill>
+        </w:rPr>
+      </w:pPr>
+    </w:p>
+    <w:p>
+      <w:pPr>
+        <w:pStyle w:val="5"/>
+        <w:keepNext w:val="0"/>
+        <w:keepLines w:val="0"/>
+        <w:widowControl/>
+        <w:suppressLineNumbers w:val="0"/>
+        <w:spacing w:before="0" w:beforeAutospacing="0" w:after="0" w:afterAutospacing="0"/>
+        <w:jc w:val="both"/>
+        <w:rPr>
+          <w:rFonts w:hint="default" w:ascii="Rubik Light" w:hAnsi="Rubik Light" w:cs="Rubik Light"/>
+          <w:color w:val="E7E6E6" w:themeColor="background2"/>
+          <w:sz w:val="28"/>
+          <w:szCs w:val="28"/>
+          <w14:textFill>
+            <w14:solidFill>
+              <w14:schemeClr w14:val="bg2"/>
+            </w14:solidFill>
+          </w14:textFill>
+        </w:rPr>
+      </w:pPr>
+    </w:p>
+    <w:p>
+      <w:pPr>
+        <w:pStyle w:val="5"/>
+        <w:keepNext w:val="0"/>
+        <w:keepLines w:val="0"/>
+        <w:widowControl/>
+        <w:suppressLineNumbers w:val="0"/>
+        <w:spacing w:before="0" w:beforeAutospacing="0" w:after="0" w:afterAutospacing="0"/>
+        <w:jc w:val="both"/>
+        <w:rPr>
+          <w:rFonts w:hint="default" w:ascii="Rubik Light" w:hAnsi="Rubik Light" w:cs="Rubik Light"/>
+          <w:color w:val="E7E6E6" w:themeColor="background2"/>
+          <w:sz w:val="28"/>
+          <w:szCs w:val="28"/>
+          <w14:textFill>
+            <w14:solidFill>
+              <w14:schemeClr w14:val="bg2"/>
+            </w14:solidFill>
+          </w14:textFill>
+        </w:rPr>
+      </w:pPr>
+      <w:r>
+        <w:rPr>
+          <w:rStyle w:val="6"/>
+          <w:rFonts w:hint="default" w:ascii="Source Code Pro" w:hAnsi="Source Code Pro" w:cs="Source Code Pro"/>
+          <w:color w:val="E7E6E6" w:themeColor="background2"/>
+          <w:sz w:val="30"/>
+          <w:szCs w:val="30"/>
+          <w14:textFill>
+            <w14:solidFill>
+              <w14:schemeClr w14:val="bg2"/>
+            </w14:solidFill>
+          </w14:textFill>
+        </w:rPr>
+        <w:t>5:</w:t>
+      </w:r>
+      <w:r>
+        <w:rPr>
+          <w:rStyle w:val="6"/>
+          <w:rFonts w:hint="default" w:ascii="Rubik Light" w:hAnsi="Rubik Light" w:cs="Rubik Light"/>
+          <w:color w:val="E7E6E6" w:themeColor="background2"/>
+          <w:sz w:val="30"/>
+          <w:szCs w:val="30"/>
+          <w14:textFill>
+            <w14:solidFill>
+              <w14:schemeClr w14:val="bg2"/>
+            </w14:solidFill>
+          </w14:textFill>
+        </w:rPr>
+        <w:t>ALLANA</w:t>
+      </w:r>
+    </w:p>
+    <w:p>
+      <w:pPr>
+        <w:pStyle w:val="5"/>
+        <w:keepNext w:val="0"/>
+        <w:keepLines w:val="0"/>
+        <w:widowControl/>
+        <w:suppressLineNumbers w:val="0"/>
+        <w:spacing w:before="0" w:beforeAutospacing="0" w:after="0" w:afterAutospacing="0"/>
+        <w:jc w:val="both"/>
+        <w:rPr>
+          <w:rFonts w:hint="default" w:ascii="Rubik Light" w:hAnsi="Rubik Light" w:cs="Rubik Light"/>
+          <w:color w:val="E7E6E6" w:themeColor="background2"/>
+          <w:sz w:val="28"/>
+          <w:szCs w:val="28"/>
+          <w14:textFill>
+            <w14:solidFill>
+              <w14:schemeClr w14:val="bg2"/>
+            </w14:solidFill>
+          </w14:textFill>
+        </w:rPr>
+      </w:pPr>
+      <w:r>
+        <w:rPr>
+          <w:rFonts w:hint="default" w:ascii="Rubik Light" w:hAnsi="Rubik Light" w:cs="Rubik Light"/>
+          <w:color w:val="E7E6E6" w:themeColor="background2"/>
+          <w:sz w:val="28"/>
+          <w:szCs w:val="28"/>
+          <w14:textFill>
+            <w14:solidFill>
+              <w14:schemeClr w14:val="bg2"/>
+            </w14:solidFill>
+          </w14:textFill>
+        </w:rPr>
+        <w:t>Allana is a software I created to scrape car valuation information from thousands on web pages. The software was created to help acquire the data needed by aaa, to power its car valuation platform sssss.</w:t>
+      </w:r>
+    </w:p>
+    <w:p>
+      <w:pPr>
+        <w:pStyle w:val="5"/>
+        <w:keepNext w:val="0"/>
+        <w:keepLines w:val="0"/>
+        <w:widowControl/>
+        <w:suppressLineNumbers w:val="0"/>
+        <w:spacing w:before="0" w:beforeAutospacing="0" w:after="0" w:afterAutospacing="0"/>
+        <w:jc w:val="both"/>
+        <w:rPr>
+          <w:rFonts w:hint="default" w:ascii="Rubik Light" w:hAnsi="Rubik Light" w:cs="Rubik Light"/>
+          <w:color w:val="E7E6E6" w:themeColor="background2"/>
+          <w:sz w:val="28"/>
+          <w:szCs w:val="28"/>
+          <w14:textFill>
+            <w14:solidFill>
+              <w14:schemeClr w14:val="bg2"/>
+            </w14:solidFill>
+          </w14:textFill>
+        </w:rPr>
+      </w:pPr>
+    </w:p>
+    <w:p>
+      <w:pPr>
+        <w:pStyle w:val="5"/>
+        <w:keepNext w:val="0"/>
+        <w:keepLines w:val="0"/>
+        <w:widowControl/>
+        <w:suppressLineNumbers w:val="0"/>
+        <w:spacing w:before="0" w:beforeAutospacing="0" w:after="0" w:afterAutospacing="0"/>
+        <w:jc w:val="center"/>
+        <w:rPr>
+          <w:rFonts w:hint="default" w:ascii="Rubik Light" w:hAnsi="Rubik Light" w:cs="Rubik Light"/>
+          <w:color w:val="E7E6E6" w:themeColor="background2"/>
+          <w:sz w:val="28"/>
+          <w:szCs w:val="28"/>
+          <w14:textFill>
+            <w14:solidFill>
+              <w14:schemeClr w14:val="bg2"/>
+            </w14:solidFill>
+          </w14:textFill>
+        </w:rPr>
+      </w:pPr>
+      <w:r>
+        <w:rPr>
+          <w:rStyle w:val="6"/>
+          <w:rFonts w:hint="default" w:ascii="Rubik Light" w:hAnsi="Rubik Light" w:cs="Rubik Light"/>
+          <w:color w:val="E7E6E6" w:themeColor="background2"/>
+          <w:sz w:val="28"/>
+          <w:szCs w:val="28"/>
+          <w14:textFill>
+            <w14:solidFill>
+              <w14:schemeClr w14:val="bg2"/>
+            </w14:solidFill>
+          </w14:textFill>
+        </w:rPr>
+        <w:t>How I Am Involved in This Project</w:t>
+      </w:r>
+    </w:p>
+    <w:p>
+      <w:pPr>
+        <w:pStyle w:val="5"/>
+        <w:keepNext w:val="0"/>
+        <w:keepLines w:val="0"/>
+        <w:widowControl/>
+        <w:suppressLineNumbers w:val="0"/>
+        <w:spacing w:before="0" w:beforeAutospacing="0" w:after="0" w:afterAutospacing="0"/>
+        <w:jc w:val="both"/>
+        <w:rPr>
+          <w:rFonts w:hint="default" w:ascii="Rubik Light" w:hAnsi="Rubik Light" w:cs="Rubik Light"/>
+          <w:color w:val="E7E6E6" w:themeColor="background2"/>
+          <w:sz w:val="28"/>
+          <w:szCs w:val="28"/>
+          <w14:textFill>
+            <w14:solidFill>
+              <w14:schemeClr w14:val="bg2"/>
+            </w14:solidFill>
+          </w14:textFill>
+        </w:rPr>
+      </w:pPr>
+      <w:r>
+        <w:rPr>
+          <w:rFonts w:hint="default" w:ascii="Rubik Light" w:hAnsi="Rubik Light" w:cs="Rubik Light"/>
+          <w:color w:val="E7E6E6" w:themeColor="background2"/>
+          <w:sz w:val="28"/>
+          <w:szCs w:val="28"/>
+          <w14:textFill>
+            <w14:solidFill>
+              <w14:schemeClr w14:val="bg2"/>
+            </w14:solidFill>
+          </w14:textFill>
+        </w:rPr>
+        <w:t>I created this software.</w:t>
+      </w:r>
+    </w:p>
+    <w:p>
+      <w:pPr>
+        <w:pStyle w:val="5"/>
+        <w:keepNext w:val="0"/>
+        <w:keepLines w:val="0"/>
+        <w:widowControl/>
+        <w:suppressLineNumbers w:val="0"/>
+        <w:spacing w:before="0" w:beforeAutospacing="0" w:after="0" w:afterAutospacing="0"/>
+        <w:jc w:val="both"/>
+        <w:rPr>
+          <w:rFonts w:hint="default" w:ascii="Rubik Light" w:hAnsi="Rubik Light" w:cs="Rubik Light"/>
+          <w:color w:val="E7E6E6" w:themeColor="background2"/>
+          <w:sz w:val="28"/>
+          <w:szCs w:val="28"/>
+          <w14:textFill>
+            <w14:solidFill>
+              <w14:schemeClr w14:val="bg2"/>
+            </w14:solidFill>
+          </w14:textFill>
+        </w:rPr>
+      </w:pPr>
+      <w:r>
+        <w:rPr>
+          <w:rFonts w:hint="default" w:ascii="Rubik Light" w:hAnsi="Rubik Light" w:cs="Rubik Light"/>
+          <w:color w:val="E7E6E6" w:themeColor="background2"/>
+          <w:sz w:val="28"/>
+          <w:szCs w:val="28"/>
+          <w14:textFill>
+            <w14:solidFill>
+              <w14:schemeClr w14:val="bg2"/>
+            </w14:solidFill>
+          </w14:textFill>
+        </w:rPr>
+        <w:t> </w:t>
+      </w:r>
+    </w:p>
+    <w:p>
+      <w:pPr>
+        <w:pStyle w:val="5"/>
+        <w:keepNext w:val="0"/>
+        <w:keepLines w:val="0"/>
+        <w:widowControl/>
+        <w:suppressLineNumbers w:val="0"/>
+        <w:spacing w:before="0" w:beforeAutospacing="0" w:after="0" w:afterAutospacing="0"/>
+        <w:jc w:val="center"/>
+        <w:rPr>
+          <w:rFonts w:hint="default" w:ascii="Rubik Light" w:hAnsi="Rubik Light" w:cs="Rubik Light"/>
+          <w:color w:val="E7E6E6" w:themeColor="background2"/>
+          <w:sz w:val="28"/>
+          <w:szCs w:val="28"/>
+          <w14:textFill>
+            <w14:solidFill>
+              <w14:schemeClr w14:val="bg2"/>
+            </w14:solidFill>
+          </w14:textFill>
+        </w:rPr>
+      </w:pPr>
+      <w:r>
+        <w:rPr>
+          <w:rStyle w:val="6"/>
+          <w:rFonts w:hint="default" w:ascii="Rubik Light" w:hAnsi="Rubik Light" w:cs="Rubik Light"/>
+          <w:color w:val="E7E6E6" w:themeColor="background2"/>
+          <w:sz w:val="28"/>
+          <w:szCs w:val="28"/>
+          <w14:textFill>
+            <w14:solidFill>
+              <w14:schemeClr w14:val="bg2"/>
+            </w14:solidFill>
+          </w14:textFill>
+        </w:rPr>
+        <w:t>Why I Included This Project</w:t>
+      </w:r>
+    </w:p>
+    <w:p>
+      <w:pPr>
+        <w:pStyle w:val="5"/>
+        <w:keepNext w:val="0"/>
+        <w:keepLines w:val="0"/>
+        <w:widowControl/>
+        <w:suppressLineNumbers w:val="0"/>
+        <w:spacing w:before="0" w:beforeAutospacing="0" w:after="0" w:afterAutospacing="0"/>
+        <w:jc w:val="both"/>
+        <w:rPr>
+          <w:rFonts w:hint="default" w:ascii="Rubik Light" w:hAnsi="Rubik Light" w:cs="Rubik Light"/>
+          <w:color w:val="E7E6E6" w:themeColor="background2"/>
+          <w:sz w:val="28"/>
+          <w:szCs w:val="28"/>
+          <w14:textFill>
+            <w14:solidFill>
+              <w14:schemeClr w14:val="bg2"/>
+            </w14:solidFill>
+          </w14:textFill>
+        </w:rPr>
+      </w:pPr>
+      <w:r>
+        <w:rPr>
+          <w:rFonts w:hint="default" w:ascii="Rubik Light" w:hAnsi="Rubik Light" w:cs="Rubik Light"/>
+          <w:color w:val="E7E6E6" w:themeColor="background2"/>
+          <w:sz w:val="28"/>
+          <w:szCs w:val="28"/>
+          <w14:textFill>
+            <w14:solidFill>
+              <w14:schemeClr w14:val="bg2"/>
+            </w14:solidFill>
+          </w14:textFill>
+        </w:rPr>
+        <w:t>I included this project in this portfolio to show off my programming skill.</w:t>
+      </w:r>
+    </w:p>
+    <w:p>
+      <w:pPr>
+        <w:pStyle w:val="5"/>
+        <w:keepNext w:val="0"/>
+        <w:keepLines w:val="0"/>
+        <w:widowControl/>
+        <w:suppressLineNumbers w:val="0"/>
+        <w:spacing w:before="0" w:beforeAutospacing="0" w:after="0" w:afterAutospacing="0"/>
+        <w:jc w:val="both"/>
+        <w:rPr>
+          <w:rFonts w:hint="default" w:ascii="Rubik Light" w:hAnsi="Rubik Light" w:cs="Rubik Light"/>
+          <w:color w:val="E7E6E6" w:themeColor="background2"/>
+          <w:sz w:val="28"/>
+          <w:szCs w:val="28"/>
+          <w14:textFill>
+            <w14:solidFill>
+              <w14:schemeClr w14:val="bg2"/>
+            </w14:solidFill>
+          </w14:textFill>
+        </w:rPr>
+      </w:pPr>
+    </w:p>
+    <w:p>
+      <w:pPr>
+        <w:pStyle w:val="5"/>
+        <w:keepNext w:val="0"/>
+        <w:keepLines w:val="0"/>
+        <w:widowControl/>
+        <w:suppressLineNumbers w:val="0"/>
+        <w:spacing w:before="0" w:beforeAutospacing="0" w:after="0" w:afterAutospacing="0"/>
+        <w:jc w:val="center"/>
+        <w:rPr>
+          <w:rFonts w:hint="default" w:ascii="Rubik Light" w:hAnsi="Rubik Light" w:cs="Rubik Light"/>
+          <w:color w:val="E7E6E6" w:themeColor="background2"/>
+          <w:sz w:val="28"/>
+          <w:szCs w:val="28"/>
+          <w14:textFill>
+            <w14:solidFill>
+              <w14:schemeClr w14:val="bg2"/>
+            </w14:solidFill>
+          </w14:textFill>
+        </w:rPr>
+      </w:pPr>
+      <w:r>
+        <w:rPr>
+          <w:rStyle w:val="6"/>
+          <w:rFonts w:hint="default" w:ascii="Rubik Light" w:hAnsi="Rubik Light" w:cs="Rubik Light"/>
+          <w:color w:val="E7E6E6" w:themeColor="background2"/>
+          <w:sz w:val="28"/>
+          <w:szCs w:val="28"/>
+          <w14:textFill>
+            <w14:solidFill>
+              <w14:schemeClr w14:val="bg2"/>
+            </w14:solidFill>
+          </w14:textFill>
+        </w:rPr>
+        <w:t>Project’s Status</w:t>
+      </w:r>
+    </w:p>
+    <w:p>
+      <w:pPr>
+        <w:pStyle w:val="5"/>
+        <w:keepNext w:val="0"/>
+        <w:keepLines w:val="0"/>
+        <w:widowControl/>
+        <w:suppressLineNumbers w:val="0"/>
+        <w:spacing w:before="0" w:beforeAutospacing="0" w:after="0" w:afterAutospacing="0"/>
+        <w:jc w:val="center"/>
+        <w:rPr>
+          <w:rFonts w:hint="default" w:ascii="Rubik Light" w:hAnsi="Rubik Light" w:cs="Rubik Light"/>
+          <w:color w:val="00B050"/>
+          <w:sz w:val="24"/>
+          <w:szCs w:val="24"/>
+        </w:rPr>
+      </w:pPr>
+    </w:p>
+    <w:p>
+      <w:pPr>
+        <w:pStyle w:val="5"/>
+        <w:keepNext w:val="0"/>
+        <w:keepLines w:val="0"/>
+        <w:widowControl/>
+        <w:suppressLineNumbers w:val="0"/>
+        <w:spacing w:before="0" w:beforeAutospacing="0" w:after="0" w:afterAutospacing="0"/>
+        <w:jc w:val="center"/>
+        <w:rPr>
+          <w:rFonts w:hint="default" w:ascii="Rubik Light" w:hAnsi="Rubik Light" w:cs="Rubik Light"/>
+          <w:color w:val="D4A886"/>
+          <w:sz w:val="24"/>
+          <w:szCs w:val="24"/>
+        </w:rPr>
+      </w:pPr>
+      <w:r>
+        <w:rPr>
+          <w:rFonts w:hint="default" w:ascii="Rubik Light" w:hAnsi="Rubik Light" w:cs="Rubik Light"/>
+          <w:color w:val="00B050"/>
+          <w:sz w:val="24"/>
+          <w:szCs w:val="24"/>
+        </w:rPr>
+        <w:t>DORMANT</w:t>
+      </w:r>
+    </w:p>
+    <w:p>
+      <w:pPr>
+        <w:pStyle w:val="5"/>
+        <w:keepNext w:val="0"/>
+        <w:keepLines w:val="0"/>
+        <w:widowControl/>
+        <w:suppressLineNumbers w:val="0"/>
+        <w:spacing w:before="0" w:beforeAutospacing="0" w:after="0" w:afterAutospacing="0"/>
+        <w:jc w:val="center"/>
+        <w:rPr>
+          <w:rFonts w:hint="default" w:ascii="Rubik Light" w:hAnsi="Rubik Light" w:cs="Rubik Light"/>
+          <w:color w:val="D4A886"/>
+          <w:sz w:val="24"/>
+          <w:szCs w:val="24"/>
+        </w:rPr>
+      </w:pPr>
+    </w:p>
+    <w:p>
+      <w:pPr>
+        <w:pStyle w:val="5"/>
+        <w:keepNext w:val="0"/>
+        <w:keepLines w:val="0"/>
+        <w:widowControl/>
+        <w:suppressLineNumbers w:val="0"/>
+        <w:spacing w:before="0" w:beforeAutospacing="0" w:after="0" w:afterAutospacing="0"/>
+        <w:jc w:val="center"/>
+        <w:rPr>
+          <w:rFonts w:hint="default" w:ascii="Rubik Light" w:hAnsi="Rubik Light" w:cs="Rubik Light"/>
+          <w:color w:val="D4A886"/>
+          <w:sz w:val="24"/>
+          <w:szCs w:val="24"/>
+        </w:rPr>
+      </w:pPr>
+      <w:r>
+        <w:rPr>
+          <w:rFonts w:hint="default" w:ascii="Rubik Light" w:hAnsi="Rubik Light" w:cs="Rubik Light"/>
+          <w:color w:val="D4A886"/>
+          <w:sz w:val="24"/>
+          <w:szCs w:val="24"/>
+        </w:rPr>
+        <w:t>LINK</w:t>
+      </w:r>
+    </w:p>
+    <w:p>
+      <w:pPr>
+        <w:pStyle w:val="5"/>
+        <w:keepNext w:val="0"/>
+        <w:keepLines w:val="0"/>
+        <w:widowControl/>
+        <w:suppressLineNumbers w:val="0"/>
+        <w:spacing w:before="0" w:beforeAutospacing="0" w:after="0" w:afterAutospacing="0"/>
+        <w:jc w:val="both"/>
+        <w:rPr>
+          <w:rFonts w:hint="default" w:ascii="Rubik Light" w:hAnsi="Rubik Light" w:cs="Rubik Light"/>
+          <w:color w:val="E7E6E6" w:themeColor="background2"/>
+          <w:sz w:val="28"/>
+          <w:szCs w:val="28"/>
+          <w14:textFill>
+            <w14:solidFill>
+              <w14:schemeClr w14:val="bg2"/>
+            </w14:solidFill>
+          </w14:textFill>
+        </w:rPr>
+      </w:pPr>
+    </w:p>
+    <w:p>
+      <w:pPr>
+        <w:pStyle w:val="5"/>
+        <w:keepNext w:val="0"/>
+        <w:keepLines w:val="0"/>
+        <w:widowControl/>
+        <w:suppressLineNumbers w:val="0"/>
+        <w:spacing w:before="0" w:beforeAutospacing="0" w:after="0" w:afterAutospacing="0"/>
+        <w:jc w:val="both"/>
+        <w:rPr>
+          <w:rFonts w:hint="default" w:ascii="Rubik Light" w:hAnsi="Rubik Light" w:cs="Rubik Light"/>
+          <w:color w:val="E7E6E6" w:themeColor="background2"/>
+          <w:sz w:val="28"/>
+          <w:szCs w:val="28"/>
+          <w14:textFill>
+            <w14:solidFill>
+              <w14:schemeClr w14:val="bg2"/>
+            </w14:solidFill>
+          </w14:textFill>
+        </w:rPr>
+      </w:pPr>
+    </w:p>
+    <w:p>
+      <w:pPr>
+        <w:pStyle w:val="5"/>
+        <w:keepNext w:val="0"/>
+        <w:keepLines w:val="0"/>
+        <w:widowControl/>
+        <w:suppressLineNumbers w:val="0"/>
+        <w:spacing w:before="0" w:beforeAutospacing="0" w:after="0" w:afterAutospacing="0"/>
+        <w:jc w:val="both"/>
+        <w:rPr>
+          <w:rFonts w:hint="default" w:ascii="Rubik Light" w:hAnsi="Rubik Light" w:cs="Rubik Light"/>
+          <w:color w:val="E7E6E6" w:themeColor="background2"/>
+          <w:sz w:val="28"/>
+          <w:szCs w:val="28"/>
+          <w14:textFill>
+            <w14:solidFill>
+              <w14:schemeClr w14:val="bg2"/>
+            </w14:solidFill>
+          </w14:textFill>
+        </w:rPr>
+      </w:pPr>
+    </w:p>
+    <w:p>
+      <w:pPr>
+        <w:pStyle w:val="5"/>
+        <w:keepNext w:val="0"/>
+        <w:keepLines w:val="0"/>
+        <w:widowControl/>
+        <w:suppressLineNumbers w:val="0"/>
+        <w:spacing w:before="0" w:beforeAutospacing="0" w:after="0" w:afterAutospacing="0"/>
+        <w:jc w:val="both"/>
+        <w:rPr>
+          <w:rFonts w:hint="default" w:ascii="Rubik Light" w:hAnsi="Rubik Light" w:cs="Rubik Light"/>
+          <w:color w:val="E7E6E6" w:themeColor="background2"/>
+          <w:sz w:val="28"/>
+          <w:szCs w:val="28"/>
+          <w14:textFill>
+            <w14:solidFill>
+              <w14:schemeClr w14:val="bg2"/>
+            </w14:solidFill>
+          </w14:textFill>
+        </w:rPr>
+      </w:pPr>
+      <w:r>
+        <w:rPr>
+          <w:rStyle w:val="6"/>
+          <w:rFonts w:hint="default" w:ascii="Source Code Pro" w:hAnsi="Source Code Pro" w:cs="Source Code Pro"/>
           <w:color w:val="E7E6E6" w:themeColor="background2"/>
           <w:sz w:val="32"/>
           <w:szCs w:val="32"/>
@@ -3182,7 +4551,8 @@
             </w14:solidFill>
           </w14:textFill>
         </w:rPr>
-      </w:pPr>
+        <w:t>6:</w:t>
+      </w:r>
       <w:r>
         <w:rPr>
           <w:rStyle w:val="6"/>
@@ -3196,6 +4566,95 @@
             </w14:solidFill>
           </w14:textFill>
         </w:rPr>
+        <w:t>TSABCMS</w:t>
+      </w:r>
+    </w:p>
+    <w:p>
+      <w:pPr>
+        <w:pStyle w:val="5"/>
+        <w:keepNext w:val="0"/>
+        <w:keepLines w:val="0"/>
+        <w:widowControl/>
+        <w:suppressLineNumbers w:val="0"/>
+        <w:spacing w:before="0" w:beforeAutospacing="0" w:after="0" w:afterAutospacing="0"/>
+        <w:jc w:val="both"/>
+        <w:rPr>
+          <w:rFonts w:hint="default" w:ascii="Rubik Light" w:hAnsi="Rubik Light" w:cs="Rubik Light"/>
+          <w:color w:val="E7E6E6" w:themeColor="background2"/>
+          <w:sz w:val="28"/>
+          <w:szCs w:val="28"/>
+          <w14:textFill>
+            <w14:solidFill>
+              <w14:schemeClr w14:val="bg2"/>
+            </w14:solidFill>
+          </w14:textFill>
+        </w:rPr>
+      </w:pPr>
+      <w:r>
+        <w:rPr>
+          <w:rFonts w:hint="default" w:ascii="Rubik Light" w:hAnsi="Rubik Light" w:cs="Rubik Light"/>
+          <w:color w:val="E7E6E6" w:themeColor="background2"/>
+          <w:sz w:val="28"/>
+          <w:szCs w:val="28"/>
+          <w14:textFill>
+            <w14:solidFill>
+              <w14:schemeClr w14:val="bg2"/>
+            </w14:solidFill>
+          </w14:textFill>
+        </w:rPr>
+        <w:t>TSABCMS (The Standard Approach to Become a Competent and Mature Software Engineer) is a book written for upcoming software engineers about how to become a good software engineer. The book was well-received: here is what someone has to say about it “”.</w:t>
+      </w:r>
+    </w:p>
+    <w:p>
+      <w:pPr>
+        <w:pStyle w:val="5"/>
+        <w:keepNext w:val="0"/>
+        <w:keepLines w:val="0"/>
+        <w:widowControl/>
+        <w:suppressLineNumbers w:val="0"/>
+        <w:spacing w:before="0" w:beforeAutospacing="0" w:after="0" w:afterAutospacing="0"/>
+        <w:jc w:val="both"/>
+        <w:rPr>
+          <w:rFonts w:hint="default" w:ascii="Rubik Light" w:hAnsi="Rubik Light" w:cs="Rubik Light"/>
+          <w:color w:val="E7E6E6" w:themeColor="background2"/>
+          <w:sz w:val="28"/>
+          <w:szCs w:val="28"/>
+          <w14:textFill>
+            <w14:solidFill>
+              <w14:schemeClr w14:val="bg2"/>
+            </w14:solidFill>
+          </w14:textFill>
+        </w:rPr>
+      </w:pPr>
+    </w:p>
+    <w:p>
+      <w:pPr>
+        <w:rPr>
+          <w:rStyle w:val="6"/>
+          <w:rFonts w:hint="default" w:ascii="Rubik Light" w:hAnsi="Rubik Light" w:cs="Rubik Light"/>
+          <w:color w:val="E7E6E6" w:themeColor="background2"/>
+          <w:sz w:val="28"/>
+          <w:szCs w:val="28"/>
+          <w14:textFill>
+            <w14:solidFill>
+              <w14:schemeClr w14:val="bg2"/>
+            </w14:solidFill>
+          </w14:textFill>
+        </w:rPr>
+      </w:pPr>
+      <w:r>
+        <w:rPr>
+          <w:rStyle w:val="6"/>
+          <w:rFonts w:hint="default" w:ascii="Rubik Light" w:hAnsi="Rubik Light" w:cs="Rubik Light"/>
+          <w:color w:val="E7E6E6" w:themeColor="background2"/>
+          <w:sz w:val="28"/>
+          <w:szCs w:val="28"/>
+          <w14:textFill>
+            <w14:solidFill>
+              <w14:schemeClr w14:val="bg2"/>
+            </w14:solidFill>
+          </w14:textFill>
+        </w:rPr>
         <w:br w:type="page"/>
       </w:r>
     </w:p>
@@ -3269,7 +4728,7 @@
             </w14:solidFill>
           </w14:textFill>
         </w:rPr>
-        <w:t>I led the team of hardware and software engineers that created this technology.</w:t>
+        <w:t>I authored this book.</w:t>
       </w:r>
     </w:p>
     <w:p>
@@ -3408,7 +4867,7 @@
             </w14:solidFill>
           </w14:textFill>
         </w:rPr>
-        <w:t>My ability to lead a team to create a brilliant technology.</w:t>
+        <w:t>My depth of understanding about computer (software) engineering;</w:t>
       </w:r>
     </w:p>
     <w:p>
@@ -3458,7 +4917,7 @@
             </w14:solidFill>
           </w14:textFill>
         </w:rPr>
-        <w:t>My ability to take systems of softwares and hardwares from just ideas to actual well-serving systems.</w:t>
+        <w:t>My communication skill; and</w:t>
       </w:r>
     </w:p>
     <w:p>
@@ -3508,57 +4967,7 @@
             </w14:solidFill>
           </w14:textFill>
         </w:rPr>
-        <w:t>My ability to create highly available softwares.</w:t>
-      </w:r>
-    </w:p>
-    <w:p>
-      <w:pPr>
-        <w:pStyle w:val="5"/>
-        <w:keepNext w:val="0"/>
-        <w:keepLines w:val="0"/>
-        <w:widowControl/>
-        <w:suppressLineNumbers w:val="0"/>
-        <w:spacing w:before="0" w:beforeAutospacing="0" w:after="0" w:afterAutospacing="0"/>
-        <w:jc w:val="both"/>
-        <w:rPr>
-          <w:rFonts w:hint="default" w:ascii="Rubik Light" w:hAnsi="Rubik Light" w:cs="Rubik Light"/>
-          <w:color w:val="E7E6E6" w:themeColor="background2"/>
-          <w:sz w:val="28"/>
-          <w:szCs w:val="28"/>
-          <w14:textFill>
-            <w14:solidFill>
-              <w14:schemeClr w14:val="bg2"/>
-            </w14:solidFill>
-          </w14:textFill>
-        </w:rPr>
-      </w:pPr>
-      <w:r>
-        <w:rPr>
-          <w:rFonts w:hint="default" w:ascii="Source Code Pro" w:hAnsi="Source Code Pro" w:cs="Source Code Pro"/>
-          <w:color w:val="E7E6E6" w:themeColor="background2"/>
-          <w:sz w:val="28"/>
-          <w:szCs w:val="28"/>
-          <w14:textFill>
-            <w14:solidFill>
-              <w14:schemeClr w14:val="bg2"/>
-            </w14:solidFill>
-          </w14:textFill>
-        </w:rPr>
-        <w:t>4:</w:t>
-      </w:r>
-      <w:r>
-        <w:rPr>
-          <w:rFonts w:hint="default" w:ascii="Rubik Light" w:hAnsi="Rubik Light" w:cs="Rubik Light"/>
-          <w:color w:val="E7E6E6" w:themeColor="background2"/>
-          <w:sz w:val="28"/>
-          <w:szCs w:val="28"/>
-          <w14:textFill>
-            <w14:solidFill>
-              <w14:schemeClr w14:val="bg2"/>
-            </w14:solidFill>
-          </w14:textFill>
-        </w:rPr>
-        <w:t>My ability to create highly scalable softwares.</w:t>
+        <w:t>My ability to mentor junior computer engineers.</w:t>
       </w:r>
     </w:p>
     <w:p>
@@ -3617,37 +5026,7 @@
             </w14:solidFill>
           </w14:textFill>
         </w:rPr>
-        <w:t xml:space="preserve">Project’s </w:t>
-      </w:r>
-      <w:r>
-        <w:rPr>
-          <w:rStyle w:val="6"/>
-          <w:rFonts w:hint="default" w:ascii="Rubik Light" w:hAnsi="Rubik Light" w:cs="Rubik Light"/>
-          <w:color w:val="E7E6E6" w:themeColor="background2"/>
-          <w:sz w:val="28"/>
-          <w:szCs w:val="28"/>
-          <w14:textFill>
-            <w14:solidFill>
-              <w14:schemeClr w14:val="bg2"/>
-            </w14:solidFill>
-          </w14:textFill>
-        </w:rPr>
-        <w:t>S</w:t>
-      </w:r>
-      <w:r>
-        <w:rPr>
-          <w:rStyle w:val="6"/>
-          <w:rFonts w:hint="default" w:ascii="Rubik Light" w:hAnsi="Rubik Light" w:cs="Rubik Light"/>
-          <w:color w:val="E7E6E6" w:themeColor="background2"/>
-          <w:sz w:val="28"/>
-          <w:szCs w:val="28"/>
-          <w14:textFill>
-            <w14:solidFill>
-              <w14:schemeClr w14:val="bg2"/>
-            </w14:solidFill>
-          </w14:textFill>
-        </w:rPr>
-        <w:t>tatus</w:t>
+        <w:t>Project’s status</w:t>
       </w:r>
     </w:p>
     <w:p>
@@ -3661,222 +5040,10 @@
         <w:jc w:val="center"/>
         <w:rPr>
           <w:rFonts w:hint="default" w:ascii="Rubik Light" w:hAnsi="Rubik Light" w:cs="Rubik Light"/>
-          <w:color w:val="E7E6E6" w:themeColor="background2"/>
-          <w:sz w:val="28"/>
-          <w:szCs w:val="28"/>
-          <w14:textFill>
-            <w14:solidFill>
-              <w14:schemeClr w14:val="bg2"/>
-            </w14:solidFill>
-          </w14:textFill>
-        </w:rPr>
-      </w:pPr>
-      <w:r>
-        <w:rPr>
-          <w:rFonts w:hint="default" w:ascii="Rubik Light" w:hAnsi="Rubik Light" w:cs="Rubik Light"/>
-          <w:color w:val="FF0000"/>
+          <w:color w:val="00B050"/>
           <w:sz w:val="24"/>
           <w:szCs w:val="24"/>
         </w:rPr>
-        <w:t>DEAD</w:t>
-      </w:r>
-    </w:p>
-    <w:p>
-      <w:pPr>
-        <w:pStyle w:val="5"/>
-        <w:keepNext w:val="0"/>
-        <w:keepLines w:val="0"/>
-        <w:widowControl/>
-        <w:suppressLineNumbers w:val="0"/>
-        <w:spacing w:before="0" w:beforeAutospacing="0" w:after="0" w:afterAutospacing="0"/>
-        <w:jc w:val="both"/>
-        <w:rPr>
-          <w:rFonts w:hint="default" w:ascii="Rubik Light" w:hAnsi="Rubik Light" w:cs="Rubik Light"/>
-          <w:color w:val="E7E6E6" w:themeColor="background2"/>
-          <w:sz w:val="28"/>
-          <w:szCs w:val="28"/>
-          <w14:textFill>
-            <w14:solidFill>
-              <w14:schemeClr w14:val="bg2"/>
-            </w14:solidFill>
-          </w14:textFill>
-        </w:rPr>
-      </w:pPr>
-    </w:p>
-    <w:p>
-      <w:pPr>
-        <w:pStyle w:val="5"/>
-        <w:keepNext w:val="0"/>
-        <w:keepLines w:val="0"/>
-        <w:widowControl/>
-        <w:suppressLineNumbers w:val="0"/>
-        <w:spacing w:before="0" w:beforeAutospacing="0" w:after="0" w:afterAutospacing="0"/>
-        <w:jc w:val="both"/>
-        <w:rPr>
-          <w:rFonts w:hint="default" w:ascii="Rubik Light" w:hAnsi="Rubik Light" w:cs="Rubik Light"/>
-          <w:color w:val="E7E6E6" w:themeColor="background2"/>
-          <w:sz w:val="28"/>
-          <w:szCs w:val="28"/>
-          <w14:textFill>
-            <w14:solidFill>
-              <w14:schemeClr w14:val="bg2"/>
-            </w14:solidFill>
-          </w14:textFill>
-        </w:rPr>
-      </w:pPr>
-    </w:p>
-    <w:p>
-      <w:pPr>
-        <w:pStyle w:val="5"/>
-        <w:keepNext w:val="0"/>
-        <w:keepLines w:val="0"/>
-        <w:widowControl/>
-        <w:suppressLineNumbers w:val="0"/>
-        <w:spacing w:before="0" w:beforeAutospacing="0" w:after="0" w:afterAutospacing="0"/>
-        <w:jc w:val="both"/>
-        <w:rPr>
-          <w:rFonts w:hint="default" w:ascii="Rubik Light" w:hAnsi="Rubik Light" w:cs="Rubik Light"/>
-          <w:color w:val="E7E6E6" w:themeColor="background2"/>
-          <w:sz w:val="28"/>
-          <w:szCs w:val="28"/>
-          <w14:textFill>
-            <w14:solidFill>
-              <w14:schemeClr w14:val="bg2"/>
-            </w14:solidFill>
-          </w14:textFill>
-        </w:rPr>
-      </w:pPr>
-    </w:p>
-    <w:p>
-      <w:pPr>
-        <w:pStyle w:val="5"/>
-        <w:keepNext w:val="0"/>
-        <w:keepLines w:val="0"/>
-        <w:widowControl/>
-        <w:suppressLineNumbers w:val="0"/>
-        <w:spacing w:before="0" w:beforeAutospacing="0" w:after="0" w:afterAutospacing="0"/>
-        <w:jc w:val="both"/>
-        <w:rPr>
-          <w:rFonts w:hint="default" w:ascii="Rubik Light" w:hAnsi="Rubik Light" w:cs="Rubik Light"/>
-          <w:color w:val="E7E6E6" w:themeColor="background2"/>
-          <w:sz w:val="28"/>
-          <w:szCs w:val="28"/>
-          <w14:textFill>
-            <w14:solidFill>
-              <w14:schemeClr w14:val="bg2"/>
-            </w14:solidFill>
-          </w14:textFill>
-        </w:rPr>
-      </w:pPr>
-    </w:p>
-    <w:p>
-      <w:pPr>
-        <w:pStyle w:val="5"/>
-        <w:keepNext w:val="0"/>
-        <w:keepLines w:val="0"/>
-        <w:widowControl/>
-        <w:suppressLineNumbers w:val="0"/>
-        <w:spacing w:before="0" w:beforeAutospacing="0" w:after="0" w:afterAutospacing="0"/>
-        <w:jc w:val="both"/>
-        <w:rPr>
-          <w:rFonts w:hint="default" w:ascii="Rubik Light" w:hAnsi="Rubik Light" w:cs="Rubik Light"/>
-          <w:color w:val="E7E6E6" w:themeColor="background2"/>
-          <w:sz w:val="28"/>
-          <w:szCs w:val="28"/>
-          <w14:textFill>
-            <w14:solidFill>
-              <w14:schemeClr w14:val="bg2"/>
-            </w14:solidFill>
-          </w14:textFill>
-        </w:rPr>
-      </w:pPr>
-      <w:r>
-        <w:rPr>
-          <w:rStyle w:val="6"/>
-          <w:rFonts w:hint="default" w:ascii="Source Code Pro" w:hAnsi="Source Code Pro" w:cs="Source Code Pro"/>
-          <w:color w:val="E7E6E6" w:themeColor="background2"/>
-          <w:sz w:val="30"/>
-          <w:szCs w:val="30"/>
-          <w14:textFill>
-            <w14:solidFill>
-              <w14:schemeClr w14:val="bg2"/>
-            </w14:solidFill>
-          </w14:textFill>
-        </w:rPr>
-        <w:t>5:</w:t>
-      </w:r>
-      <w:r>
-        <w:rPr>
-          <w:rStyle w:val="6"/>
-          <w:rFonts w:hint="default" w:ascii="Rubik Light" w:hAnsi="Rubik Light" w:cs="Rubik Light"/>
-          <w:color w:val="E7E6E6" w:themeColor="background2"/>
-          <w:sz w:val="30"/>
-          <w:szCs w:val="30"/>
-          <w14:textFill>
-            <w14:solidFill>
-              <w14:schemeClr w14:val="bg2"/>
-            </w14:solidFill>
-          </w14:textFill>
-        </w:rPr>
-        <w:t>ALLANA</w:t>
-      </w:r>
-    </w:p>
-    <w:p>
-      <w:pPr>
-        <w:pStyle w:val="5"/>
-        <w:keepNext w:val="0"/>
-        <w:keepLines w:val="0"/>
-        <w:widowControl/>
-        <w:suppressLineNumbers w:val="0"/>
-        <w:spacing w:before="0" w:beforeAutospacing="0" w:after="0" w:afterAutospacing="0"/>
-        <w:jc w:val="both"/>
-        <w:rPr>
-          <w:rFonts w:hint="default" w:ascii="Rubik Light" w:hAnsi="Rubik Light" w:cs="Rubik Light"/>
-          <w:color w:val="E7E6E6" w:themeColor="background2"/>
-          <w:sz w:val="28"/>
-          <w:szCs w:val="28"/>
-          <w14:textFill>
-            <w14:solidFill>
-              <w14:schemeClr w14:val="bg2"/>
-            </w14:solidFill>
-          </w14:textFill>
-        </w:rPr>
-      </w:pPr>
-      <w:r>
-        <w:rPr>
-          <w:rFonts w:hint="default" w:ascii="Rubik Light" w:hAnsi="Rubik Light" w:cs="Rubik Light"/>
-          <w:color w:val="E7E6E6" w:themeColor="background2"/>
-          <w:sz w:val="28"/>
-          <w:szCs w:val="28"/>
-          <w14:textFill>
-            <w14:solidFill>
-              <w14:schemeClr w14:val="bg2"/>
-            </w14:solidFill>
-          </w14:textFill>
-        </w:rPr>
-        <w:t>Allana is a software I created to scrape car valuation information from thousands on web pages. The software was created to help acquire the data needed by aaa, to power its car valuation platform sssss.</w:t>
-      </w:r>
-    </w:p>
-    <w:p>
-      <w:pPr>
-        <w:pStyle w:val="5"/>
-        <w:keepNext w:val="0"/>
-        <w:keepLines w:val="0"/>
-        <w:widowControl/>
-        <w:suppressLineNumbers w:val="0"/>
-        <w:spacing w:before="0" w:beforeAutospacing="0" w:after="0" w:afterAutospacing="0"/>
-        <w:jc w:val="both"/>
-        <w:rPr>
-          <w:rFonts w:hint="default" w:ascii="Rubik Light" w:hAnsi="Rubik Light" w:cs="Rubik Light"/>
-          <w:color w:val="E7E6E6" w:themeColor="background2"/>
-          <w:sz w:val="28"/>
-          <w:szCs w:val="28"/>
-          <w14:textFill>
-            <w14:solidFill>
-              <w14:schemeClr w14:val="bg2"/>
-            </w14:solidFill>
-          </w14:textFill>
-        </w:rPr>
       </w:pPr>
     </w:p>
     <w:p>
@@ -3900,930 +5067,8 @@
           </w14:textFill>
         </w:rPr>
       </w:pPr>
-      <w:r>
-        <w:rPr>
-          <w:rStyle w:val="6"/>
-          <w:rFonts w:hint="default" w:ascii="Rubik Light" w:hAnsi="Rubik Light" w:cs="Rubik Light"/>
-          <w:color w:val="E7E6E6" w:themeColor="background2"/>
-          <w:sz w:val="28"/>
-          <w:szCs w:val="28"/>
-          <w14:textFill>
-            <w14:solidFill>
-              <w14:schemeClr w14:val="bg2"/>
-            </w14:solidFill>
-          </w14:textFill>
-        </w:rPr>
-        <w:t>How I Am Involved in This Project</w:t>
-      </w:r>
-    </w:p>
-    <w:p>
-      <w:pPr>
-        <w:pStyle w:val="5"/>
-        <w:keepNext w:val="0"/>
-        <w:keepLines w:val="0"/>
-        <w:widowControl/>
-        <w:suppressLineNumbers w:val="0"/>
-        <w:spacing w:before="0" w:beforeAutospacing="0" w:after="0" w:afterAutospacing="0"/>
-        <w:jc w:val="both"/>
-        <w:rPr>
-          <w:rFonts w:hint="default" w:ascii="Rubik Light" w:hAnsi="Rubik Light" w:cs="Rubik Light"/>
-          <w:color w:val="E7E6E6" w:themeColor="background2"/>
-          <w:sz w:val="28"/>
-          <w:szCs w:val="28"/>
-          <w14:textFill>
-            <w14:solidFill>
-              <w14:schemeClr w14:val="bg2"/>
-            </w14:solidFill>
-          </w14:textFill>
-        </w:rPr>
-      </w:pPr>
-      <w:r>
-        <w:rPr>
-          <w:rFonts w:hint="default" w:ascii="Rubik Light" w:hAnsi="Rubik Light" w:cs="Rubik Light"/>
-          <w:color w:val="E7E6E6" w:themeColor="background2"/>
-          <w:sz w:val="28"/>
-          <w:szCs w:val="28"/>
-          <w14:textFill>
-            <w14:solidFill>
-              <w14:schemeClr w14:val="bg2"/>
-            </w14:solidFill>
-          </w14:textFill>
-        </w:rPr>
-        <w:t>I created this software.</w:t>
-      </w:r>
-    </w:p>
-    <w:p>
-      <w:pPr>
-        <w:pStyle w:val="5"/>
-        <w:keepNext w:val="0"/>
-        <w:keepLines w:val="0"/>
-        <w:widowControl/>
-        <w:suppressLineNumbers w:val="0"/>
-        <w:spacing w:before="0" w:beforeAutospacing="0" w:after="0" w:afterAutospacing="0"/>
-        <w:jc w:val="both"/>
-        <w:rPr>
-          <w:rFonts w:hint="default" w:ascii="Rubik Light" w:hAnsi="Rubik Light" w:cs="Rubik Light"/>
-          <w:color w:val="E7E6E6" w:themeColor="background2"/>
-          <w:sz w:val="28"/>
-          <w:szCs w:val="28"/>
-          <w14:textFill>
-            <w14:solidFill>
-              <w14:schemeClr w14:val="bg2"/>
-            </w14:solidFill>
-          </w14:textFill>
-        </w:rPr>
-      </w:pPr>
-      <w:r>
-        <w:rPr>
-          <w:rFonts w:hint="default" w:ascii="Rubik Light" w:hAnsi="Rubik Light" w:cs="Rubik Light"/>
-          <w:color w:val="E7E6E6" w:themeColor="background2"/>
-          <w:sz w:val="28"/>
-          <w:szCs w:val="28"/>
-          <w14:textFill>
-            <w14:solidFill>
-              <w14:schemeClr w14:val="bg2"/>
-            </w14:solidFill>
-          </w14:textFill>
-        </w:rPr>
-        <w:t> </w:t>
-      </w:r>
-    </w:p>
-    <w:p>
-      <w:pPr>
-        <w:pStyle w:val="5"/>
-        <w:keepNext w:val="0"/>
-        <w:keepLines w:val="0"/>
-        <w:widowControl/>
-        <w:suppressLineNumbers w:val="0"/>
-        <w:spacing w:before="0" w:beforeAutospacing="0" w:after="0" w:afterAutospacing="0"/>
-        <w:jc w:val="center"/>
-        <w:rPr>
-          <w:rFonts w:hint="default" w:ascii="Rubik Light" w:hAnsi="Rubik Light" w:cs="Rubik Light"/>
-          <w:color w:val="E7E6E6" w:themeColor="background2"/>
-          <w:sz w:val="28"/>
-          <w:szCs w:val="28"/>
-          <w14:textFill>
-            <w14:solidFill>
-              <w14:schemeClr w14:val="bg2"/>
-            </w14:solidFill>
-          </w14:textFill>
-        </w:rPr>
-      </w:pPr>
-      <w:r>
-        <w:rPr>
-          <w:rStyle w:val="6"/>
-          <w:rFonts w:hint="default" w:ascii="Rubik Light" w:hAnsi="Rubik Light" w:cs="Rubik Light"/>
-          <w:color w:val="E7E6E6" w:themeColor="background2"/>
-          <w:sz w:val="28"/>
-          <w:szCs w:val="28"/>
-          <w14:textFill>
-            <w14:solidFill>
-              <w14:schemeClr w14:val="bg2"/>
-            </w14:solidFill>
-          </w14:textFill>
-        </w:rPr>
-        <w:t>Why I Included This Project</w:t>
-      </w:r>
-    </w:p>
-    <w:p>
-      <w:pPr>
-        <w:pStyle w:val="5"/>
-        <w:keepNext w:val="0"/>
-        <w:keepLines w:val="0"/>
-        <w:widowControl/>
-        <w:suppressLineNumbers w:val="0"/>
-        <w:spacing w:before="0" w:beforeAutospacing="0" w:after="0" w:afterAutospacing="0"/>
-        <w:jc w:val="both"/>
-        <w:rPr>
-          <w:rFonts w:hint="default" w:ascii="Rubik Light" w:hAnsi="Rubik Light" w:cs="Rubik Light"/>
-          <w:color w:val="E7E6E6" w:themeColor="background2"/>
-          <w:sz w:val="28"/>
-          <w:szCs w:val="28"/>
-          <w14:textFill>
-            <w14:solidFill>
-              <w14:schemeClr w14:val="bg2"/>
-            </w14:solidFill>
-          </w14:textFill>
-        </w:rPr>
-      </w:pPr>
-      <w:r>
-        <w:rPr>
-          <w:rFonts w:hint="default" w:ascii="Rubik Light" w:hAnsi="Rubik Light" w:cs="Rubik Light"/>
-          <w:color w:val="E7E6E6" w:themeColor="background2"/>
-          <w:sz w:val="28"/>
-          <w:szCs w:val="28"/>
-          <w14:textFill>
-            <w14:solidFill>
-              <w14:schemeClr w14:val="bg2"/>
-            </w14:solidFill>
-          </w14:textFill>
-        </w:rPr>
-        <w:t>I included this project in this portfolio to show off my programming skill.</w:t>
-      </w:r>
-    </w:p>
-    <w:p>
-      <w:pPr>
-        <w:pStyle w:val="5"/>
-        <w:keepNext w:val="0"/>
-        <w:keepLines w:val="0"/>
-        <w:widowControl/>
-        <w:suppressLineNumbers w:val="0"/>
-        <w:spacing w:before="0" w:beforeAutospacing="0" w:after="0" w:afterAutospacing="0"/>
-        <w:jc w:val="both"/>
-        <w:rPr>
-          <w:rFonts w:hint="default" w:ascii="Rubik Light" w:hAnsi="Rubik Light" w:cs="Rubik Light"/>
-          <w:color w:val="E7E6E6" w:themeColor="background2"/>
-          <w:sz w:val="28"/>
-          <w:szCs w:val="28"/>
-          <w14:textFill>
-            <w14:solidFill>
-              <w14:schemeClr w14:val="bg2"/>
-            </w14:solidFill>
-          </w14:textFill>
-        </w:rPr>
-      </w:pPr>
-    </w:p>
-    <w:p>
-      <w:pPr>
-        <w:pStyle w:val="5"/>
-        <w:keepNext w:val="0"/>
-        <w:keepLines w:val="0"/>
-        <w:widowControl/>
-        <w:suppressLineNumbers w:val="0"/>
-        <w:spacing w:before="0" w:beforeAutospacing="0" w:after="0" w:afterAutospacing="0"/>
-        <w:jc w:val="center"/>
-        <w:rPr>
-          <w:rFonts w:hint="default" w:ascii="Rubik Light" w:hAnsi="Rubik Light" w:cs="Rubik Light"/>
-          <w:color w:val="E7E6E6" w:themeColor="background2"/>
-          <w:sz w:val="28"/>
-          <w:szCs w:val="28"/>
-          <w14:textFill>
-            <w14:solidFill>
-              <w14:schemeClr w14:val="bg2"/>
-            </w14:solidFill>
-          </w14:textFill>
-        </w:rPr>
-      </w:pPr>
-      <w:r>
-        <w:rPr>
-          <w:rStyle w:val="6"/>
-          <w:rFonts w:hint="default" w:ascii="Rubik Light" w:hAnsi="Rubik Light" w:cs="Rubik Light"/>
-          <w:color w:val="E7E6E6" w:themeColor="background2"/>
-          <w:sz w:val="28"/>
-          <w:szCs w:val="28"/>
-          <w14:textFill>
-            <w14:solidFill>
-              <w14:schemeClr w14:val="bg2"/>
-            </w14:solidFill>
-          </w14:textFill>
-        </w:rPr>
-        <w:t xml:space="preserve">Project’s </w:t>
-      </w:r>
-      <w:r>
-        <w:rPr>
-          <w:rStyle w:val="6"/>
-          <w:rFonts w:hint="default" w:ascii="Rubik Light" w:hAnsi="Rubik Light" w:cs="Rubik Light"/>
-          <w:color w:val="E7E6E6" w:themeColor="background2"/>
-          <w:sz w:val="28"/>
-          <w:szCs w:val="28"/>
-          <w14:textFill>
-            <w14:solidFill>
-              <w14:schemeClr w14:val="bg2"/>
-            </w14:solidFill>
-          </w14:textFill>
-        </w:rPr>
-        <w:t>S</w:t>
-      </w:r>
-      <w:r>
-        <w:rPr>
-          <w:rStyle w:val="6"/>
-          <w:rFonts w:hint="default" w:ascii="Rubik Light" w:hAnsi="Rubik Light" w:cs="Rubik Light"/>
-          <w:color w:val="E7E6E6" w:themeColor="background2"/>
-          <w:sz w:val="28"/>
-          <w:szCs w:val="28"/>
-          <w14:textFill>
-            <w14:solidFill>
-              <w14:schemeClr w14:val="bg2"/>
-            </w14:solidFill>
-          </w14:textFill>
-        </w:rPr>
-        <w:t>tatus</w:t>
-      </w:r>
-    </w:p>
-    <w:p>
-      <w:pPr>
-        <w:pStyle w:val="5"/>
-        <w:keepNext w:val="0"/>
-        <w:keepLines w:val="0"/>
-        <w:widowControl/>
-        <w:suppressLineNumbers w:val="0"/>
-        <w:spacing w:before="0" w:beforeAutospacing="0" w:after="0" w:afterAutospacing="0"/>
-        <w:jc w:val="center"/>
-        <w:rPr>
-          <w:rFonts w:hint="default" w:ascii="Rubik Light" w:hAnsi="Rubik Light" w:cs="Rubik Light"/>
-          <w:color w:val="D4A886"/>
-          <w:sz w:val="24"/>
-          <w:szCs w:val="24"/>
-        </w:rPr>
-      </w:pPr>
-      <w:r>
-        <w:rPr>
-          <w:rFonts w:hint="default" w:ascii="Rubik Light" w:hAnsi="Rubik Light" w:cs="Rubik Light"/>
-          <w:color w:val="D4A886"/>
-          <w:sz w:val="24"/>
-          <w:szCs w:val="24"/>
-        </w:rPr>
-        <w:t>DORMANT</w:t>
-      </w:r>
-    </w:p>
-    <w:p>
-      <w:pPr>
-        <w:pStyle w:val="5"/>
-        <w:keepNext w:val="0"/>
-        <w:keepLines w:val="0"/>
-        <w:widowControl/>
-        <w:suppressLineNumbers w:val="0"/>
-        <w:spacing w:before="0" w:beforeAutospacing="0" w:after="0" w:afterAutospacing="0"/>
-        <w:jc w:val="center"/>
-        <w:rPr>
-          <w:rFonts w:hint="default" w:ascii="Rubik Light" w:hAnsi="Rubik Light" w:cs="Rubik Light"/>
-          <w:color w:val="D4A886"/>
-          <w:sz w:val="24"/>
-          <w:szCs w:val="24"/>
-        </w:rPr>
-      </w:pPr>
-    </w:p>
-    <w:p>
-      <w:pPr>
-        <w:pStyle w:val="5"/>
-        <w:keepNext w:val="0"/>
-        <w:keepLines w:val="0"/>
-        <w:widowControl/>
-        <w:suppressLineNumbers w:val="0"/>
-        <w:spacing w:before="0" w:beforeAutospacing="0" w:after="0" w:afterAutospacing="0"/>
-        <w:jc w:val="center"/>
-        <w:rPr>
-          <w:rFonts w:hint="default" w:ascii="Rubik Light" w:hAnsi="Rubik Light" w:cs="Rubik Light"/>
-          <w:color w:val="D4A886"/>
-          <w:sz w:val="24"/>
-          <w:szCs w:val="24"/>
-        </w:rPr>
-      </w:pPr>
-      <w:r>
-        <w:rPr>
-          <w:rFonts w:hint="default" w:ascii="Rubik Light" w:hAnsi="Rubik Light" w:cs="Rubik Light"/>
-          <w:color w:val="D4A886"/>
-          <w:sz w:val="24"/>
-          <w:szCs w:val="24"/>
-        </w:rPr>
-        <w:t>LINK</w:t>
-      </w:r>
-    </w:p>
-    <w:p>
-      <w:pPr>
-        <w:pStyle w:val="5"/>
-        <w:keepNext w:val="0"/>
-        <w:keepLines w:val="0"/>
-        <w:widowControl/>
-        <w:suppressLineNumbers w:val="0"/>
-        <w:spacing w:before="0" w:beforeAutospacing="0" w:after="0" w:afterAutospacing="0"/>
-        <w:jc w:val="both"/>
-        <w:rPr>
-          <w:rFonts w:hint="default" w:ascii="Rubik Light" w:hAnsi="Rubik Light" w:cs="Rubik Light"/>
-          <w:color w:val="E7E6E6" w:themeColor="background2"/>
-          <w:sz w:val="28"/>
-          <w:szCs w:val="28"/>
-          <w14:textFill>
-            <w14:solidFill>
-              <w14:schemeClr w14:val="bg2"/>
-            </w14:solidFill>
-          </w14:textFill>
-        </w:rPr>
-      </w:pPr>
-    </w:p>
-    <w:p>
-      <w:pPr>
-        <w:pStyle w:val="5"/>
-        <w:keepNext w:val="0"/>
-        <w:keepLines w:val="0"/>
-        <w:widowControl/>
-        <w:suppressLineNumbers w:val="0"/>
-        <w:spacing w:before="0" w:beforeAutospacing="0" w:after="0" w:afterAutospacing="0"/>
-        <w:jc w:val="both"/>
-        <w:rPr>
-          <w:rFonts w:hint="default" w:ascii="Rubik Light" w:hAnsi="Rubik Light" w:cs="Rubik Light"/>
-          <w:color w:val="E7E6E6" w:themeColor="background2"/>
-          <w:sz w:val="28"/>
-          <w:szCs w:val="28"/>
-          <w14:textFill>
-            <w14:solidFill>
-              <w14:schemeClr w14:val="bg2"/>
-            </w14:solidFill>
-          </w14:textFill>
-        </w:rPr>
-      </w:pPr>
-    </w:p>
-    <w:p>
-      <w:pPr>
-        <w:pStyle w:val="5"/>
-        <w:keepNext w:val="0"/>
-        <w:keepLines w:val="0"/>
-        <w:widowControl/>
-        <w:suppressLineNumbers w:val="0"/>
-        <w:spacing w:before="0" w:beforeAutospacing="0" w:after="0" w:afterAutospacing="0"/>
-        <w:jc w:val="both"/>
-        <w:rPr>
-          <w:rFonts w:hint="default" w:ascii="Rubik Light" w:hAnsi="Rubik Light" w:cs="Rubik Light"/>
-          <w:color w:val="E7E6E6" w:themeColor="background2"/>
-          <w:sz w:val="28"/>
-          <w:szCs w:val="28"/>
-          <w14:textFill>
-            <w14:solidFill>
-              <w14:schemeClr w14:val="bg2"/>
-            </w14:solidFill>
-          </w14:textFill>
-        </w:rPr>
-      </w:pPr>
-    </w:p>
-    <w:p>
-      <w:pPr>
-        <w:pStyle w:val="5"/>
-        <w:keepNext w:val="0"/>
-        <w:keepLines w:val="0"/>
-        <w:widowControl/>
-        <w:suppressLineNumbers w:val="0"/>
-        <w:spacing w:before="0" w:beforeAutospacing="0" w:after="0" w:afterAutospacing="0"/>
-        <w:jc w:val="both"/>
-        <w:rPr>
-          <w:rFonts w:hint="default" w:ascii="Rubik Light" w:hAnsi="Rubik Light" w:cs="Rubik Light"/>
-          <w:color w:val="E7E6E6" w:themeColor="background2"/>
-          <w:sz w:val="28"/>
-          <w:szCs w:val="28"/>
-          <w14:textFill>
-            <w14:solidFill>
-              <w14:schemeClr w14:val="bg2"/>
-            </w14:solidFill>
-          </w14:textFill>
-        </w:rPr>
-      </w:pPr>
-      <w:r>
-        <w:rPr>
-          <w:rStyle w:val="6"/>
-          <w:rFonts w:hint="default" w:ascii="Source Code Pro" w:hAnsi="Source Code Pro" w:cs="Source Code Pro"/>
-          <w:color w:val="E7E6E6" w:themeColor="background2"/>
-          <w:sz w:val="32"/>
-          <w:szCs w:val="32"/>
-          <w14:textFill>
-            <w14:solidFill>
-              <w14:schemeClr w14:val="bg2"/>
-            </w14:solidFill>
-          </w14:textFill>
-        </w:rPr>
-        <w:t>6:</w:t>
-      </w:r>
-      <w:r>
-        <w:rPr>
-          <w:rStyle w:val="6"/>
-          <w:rFonts w:hint="default" w:ascii="Rubik Light" w:hAnsi="Rubik Light" w:cs="Rubik Light"/>
-          <w:color w:val="E7E6E6" w:themeColor="background2"/>
-          <w:sz w:val="32"/>
-          <w:szCs w:val="32"/>
-          <w14:textFill>
-            <w14:solidFill>
-              <w14:schemeClr w14:val="bg2"/>
-            </w14:solidFill>
-          </w14:textFill>
-        </w:rPr>
-        <w:t>TSABCMS</w:t>
-      </w:r>
-    </w:p>
-    <w:p>
-      <w:pPr>
-        <w:pStyle w:val="5"/>
-        <w:keepNext w:val="0"/>
-        <w:keepLines w:val="0"/>
-        <w:widowControl/>
-        <w:suppressLineNumbers w:val="0"/>
-        <w:spacing w:before="0" w:beforeAutospacing="0" w:after="0" w:afterAutospacing="0"/>
-        <w:jc w:val="both"/>
-        <w:rPr>
-          <w:rFonts w:hint="default" w:ascii="Rubik Light" w:hAnsi="Rubik Light" w:cs="Rubik Light"/>
-          <w:color w:val="E7E6E6" w:themeColor="background2"/>
-          <w:sz w:val="28"/>
-          <w:szCs w:val="28"/>
-          <w14:textFill>
-            <w14:solidFill>
-              <w14:schemeClr w14:val="bg2"/>
-            </w14:solidFill>
-          </w14:textFill>
-        </w:rPr>
-      </w:pPr>
-      <w:r>
-        <w:rPr>
-          <w:rFonts w:hint="default" w:ascii="Rubik Light" w:hAnsi="Rubik Light" w:cs="Rubik Light"/>
-          <w:color w:val="E7E6E6" w:themeColor="background2"/>
-          <w:sz w:val="28"/>
-          <w:szCs w:val="28"/>
-          <w14:textFill>
-            <w14:solidFill>
-              <w14:schemeClr w14:val="bg2"/>
-            </w14:solidFill>
-          </w14:textFill>
-        </w:rPr>
-        <w:t>TSABCMS (The Standard Approach to Become a Competent and Mature Software Engineer) is a book written for upcoming software engineers about how to become a good software engineer. The book was well-received: here is what someone has to say about it “”.</w:t>
-      </w:r>
-    </w:p>
-    <w:p>
-      <w:pPr>
-        <w:pStyle w:val="5"/>
-        <w:keepNext w:val="0"/>
-        <w:keepLines w:val="0"/>
-        <w:widowControl/>
-        <w:suppressLineNumbers w:val="0"/>
-        <w:spacing w:before="0" w:beforeAutospacing="0" w:after="0" w:afterAutospacing="0"/>
-        <w:jc w:val="both"/>
-        <w:rPr>
-          <w:rFonts w:hint="default" w:ascii="Rubik Light" w:hAnsi="Rubik Light" w:cs="Rubik Light"/>
-          <w:color w:val="E7E6E6" w:themeColor="background2"/>
-          <w:sz w:val="28"/>
-          <w:szCs w:val="28"/>
-          <w14:textFill>
-            <w14:solidFill>
-              <w14:schemeClr w14:val="bg2"/>
-            </w14:solidFill>
-          </w14:textFill>
-        </w:rPr>
-      </w:pPr>
-    </w:p>
-    <w:p>
-      <w:pPr>
-        <w:pStyle w:val="5"/>
-        <w:keepNext w:val="0"/>
-        <w:keepLines w:val="0"/>
-        <w:widowControl/>
-        <w:suppressLineNumbers w:val="0"/>
-        <w:spacing w:before="0" w:beforeAutospacing="0" w:after="0" w:afterAutospacing="0"/>
-        <w:jc w:val="center"/>
-        <w:rPr>
-          <w:rFonts w:hint="default" w:ascii="Rubik Light" w:hAnsi="Rubik Light" w:cs="Rubik Light"/>
-          <w:color w:val="E7E6E6" w:themeColor="background2"/>
-          <w:sz w:val="28"/>
-          <w:szCs w:val="28"/>
-          <w14:textFill>
-            <w14:solidFill>
-              <w14:schemeClr w14:val="bg2"/>
-            </w14:solidFill>
-          </w14:textFill>
-        </w:rPr>
-      </w:pPr>
-      <w:r>
-        <w:rPr>
-          <w:rStyle w:val="6"/>
-          <w:rFonts w:hint="default" w:ascii="Rubik Light" w:hAnsi="Rubik Light" w:cs="Rubik Light"/>
-          <w:color w:val="E7E6E6" w:themeColor="background2"/>
-          <w:sz w:val="28"/>
-          <w:szCs w:val="28"/>
-          <w14:textFill>
-            <w14:solidFill>
-              <w14:schemeClr w14:val="bg2"/>
-            </w14:solidFill>
-          </w14:textFill>
-        </w:rPr>
-        <w:t>How I Am Involved in This Project</w:t>
-      </w:r>
-    </w:p>
-    <w:p>
-      <w:pPr>
-        <w:pStyle w:val="5"/>
-        <w:keepNext w:val="0"/>
-        <w:keepLines w:val="0"/>
-        <w:widowControl/>
-        <w:suppressLineNumbers w:val="0"/>
-        <w:spacing w:before="0" w:beforeAutospacing="0" w:after="0" w:afterAutospacing="0"/>
-        <w:jc w:val="both"/>
-        <w:rPr>
-          <w:rFonts w:hint="default" w:ascii="Rubik Light" w:hAnsi="Rubik Light" w:cs="Rubik Light"/>
-          <w:color w:val="E7E6E6" w:themeColor="background2"/>
-          <w:sz w:val="28"/>
-          <w:szCs w:val="28"/>
-          <w14:textFill>
-            <w14:solidFill>
-              <w14:schemeClr w14:val="bg2"/>
-            </w14:solidFill>
-          </w14:textFill>
-        </w:rPr>
-      </w:pPr>
-      <w:r>
-        <w:rPr>
-          <w:rFonts w:hint="default" w:ascii="Rubik Light" w:hAnsi="Rubik Light" w:cs="Rubik Light"/>
-          <w:color w:val="E7E6E6" w:themeColor="background2"/>
-          <w:sz w:val="28"/>
-          <w:szCs w:val="28"/>
-          <w14:textFill>
-            <w14:solidFill>
-              <w14:schemeClr w14:val="bg2"/>
-            </w14:solidFill>
-          </w14:textFill>
-        </w:rPr>
-        <w:t>I authored this book.</w:t>
-      </w:r>
-    </w:p>
-    <w:p>
-      <w:pPr>
-        <w:pStyle w:val="5"/>
-        <w:keepNext w:val="0"/>
-        <w:keepLines w:val="0"/>
-        <w:widowControl/>
-        <w:suppressLineNumbers w:val="0"/>
-        <w:spacing w:before="0" w:beforeAutospacing="0" w:after="0" w:afterAutospacing="0"/>
-        <w:jc w:val="both"/>
-        <w:rPr>
-          <w:rFonts w:hint="default" w:ascii="Rubik Light" w:hAnsi="Rubik Light" w:cs="Rubik Light"/>
-          <w:color w:val="E7E6E6" w:themeColor="background2"/>
-          <w:sz w:val="28"/>
-          <w:szCs w:val="28"/>
-          <w14:textFill>
-            <w14:solidFill>
-              <w14:schemeClr w14:val="bg2"/>
-            </w14:solidFill>
-          </w14:textFill>
-        </w:rPr>
-      </w:pPr>
-    </w:p>
-    <w:p>
-      <w:pPr>
-        <w:rPr>
-          <w:rStyle w:val="6"/>
-          <w:rFonts w:hint="default" w:ascii="Rubik Light" w:hAnsi="Rubik Light" w:cs="Rubik Light"/>
-          <w:color w:val="E7E6E6" w:themeColor="background2"/>
-          <w:sz w:val="28"/>
-          <w:szCs w:val="28"/>
-          <w14:textFill>
-            <w14:solidFill>
-              <w14:schemeClr w14:val="bg2"/>
-            </w14:solidFill>
-          </w14:textFill>
-        </w:rPr>
-      </w:pPr>
-      <w:r>
-        <w:rPr>
-          <w:rStyle w:val="6"/>
-          <w:rFonts w:hint="default" w:ascii="Rubik Light" w:hAnsi="Rubik Light" w:cs="Rubik Light"/>
-          <w:color w:val="E7E6E6" w:themeColor="background2"/>
-          <w:sz w:val="28"/>
-          <w:szCs w:val="28"/>
-          <w14:textFill>
-            <w14:solidFill>
-              <w14:schemeClr w14:val="bg2"/>
-            </w14:solidFill>
-          </w14:textFill>
-        </w:rPr>
-        <w:br w:type="page"/>
-      </w:r>
-    </w:p>
-    <w:p>
-      <w:pPr>
-        <w:pStyle w:val="5"/>
-        <w:keepNext w:val="0"/>
-        <w:keepLines w:val="0"/>
-        <w:widowControl/>
-        <w:suppressLineNumbers w:val="0"/>
-        <w:spacing w:before="0" w:beforeAutospacing="0" w:after="0" w:afterAutospacing="0"/>
-        <w:jc w:val="center"/>
-        <w:rPr>
-          <w:rFonts w:hint="default" w:ascii="Rubik Light" w:hAnsi="Rubik Light" w:cs="Rubik Light"/>
-          <w:color w:val="E7E6E6" w:themeColor="background2"/>
-          <w:sz w:val="28"/>
-          <w:szCs w:val="28"/>
-          <w14:textFill>
-            <w14:solidFill>
-              <w14:schemeClr w14:val="bg2"/>
-            </w14:solidFill>
-          </w14:textFill>
-        </w:rPr>
-      </w:pPr>
-      <w:r>
-        <w:rPr>
-          <w:rStyle w:val="6"/>
-          <w:rFonts w:hint="default" w:ascii="Rubik Light" w:hAnsi="Rubik Light" w:cs="Rubik Light"/>
-          <w:color w:val="E7E6E6" w:themeColor="background2"/>
-          <w:sz w:val="28"/>
-          <w:szCs w:val="28"/>
-          <w14:textFill>
-            <w14:solidFill>
-              <w14:schemeClr w14:val="bg2"/>
-            </w14:solidFill>
-          </w14:textFill>
-        </w:rPr>
-        <w:t>Why I Included This Project</w:t>
-      </w:r>
-    </w:p>
-    <w:p>
-      <w:pPr>
-        <w:pStyle w:val="5"/>
-        <w:keepNext w:val="0"/>
-        <w:keepLines w:val="0"/>
-        <w:widowControl/>
-        <w:suppressLineNumbers w:val="0"/>
-        <w:spacing w:before="0" w:beforeAutospacing="0" w:after="0" w:afterAutospacing="0"/>
-        <w:jc w:val="both"/>
-        <w:rPr>
-          <w:rFonts w:hint="default" w:ascii="Rubik Light" w:hAnsi="Rubik Light" w:cs="Rubik Light"/>
-          <w:color w:val="E7E6E6" w:themeColor="background2"/>
-          <w:sz w:val="28"/>
-          <w:szCs w:val="28"/>
-          <w14:textFill>
-            <w14:solidFill>
-              <w14:schemeClr w14:val="bg2"/>
-            </w14:solidFill>
-          </w14:textFill>
-        </w:rPr>
-      </w:pPr>
-      <w:r>
-        <w:rPr>
-          <w:rFonts w:hint="default" w:ascii="Rubik Light" w:hAnsi="Rubik Light" w:cs="Rubik Light"/>
-          <w:color w:val="E7E6E6" w:themeColor="background2"/>
-          <w:sz w:val="28"/>
-          <w:szCs w:val="28"/>
-          <w14:textFill>
-            <w14:solidFill>
-              <w14:schemeClr w14:val="bg2"/>
-            </w14:solidFill>
-          </w14:textFill>
-        </w:rPr>
-        <w:t>I included this project in this portfolio to show off:</w:t>
-      </w:r>
-    </w:p>
-    <w:p>
-      <w:pPr>
-        <w:pStyle w:val="5"/>
-        <w:keepNext w:val="0"/>
-        <w:keepLines w:val="0"/>
-        <w:widowControl/>
-        <w:suppressLineNumbers w:val="0"/>
-        <w:spacing w:before="0" w:beforeAutospacing="0" w:after="0" w:afterAutospacing="0"/>
-        <w:jc w:val="both"/>
-        <w:rPr>
-          <w:rFonts w:hint="default" w:ascii="Rubik Light" w:hAnsi="Rubik Light" w:cs="Rubik Light"/>
-          <w:color w:val="E7E6E6" w:themeColor="background2"/>
-          <w:sz w:val="28"/>
-          <w:szCs w:val="28"/>
-          <w14:textFill>
-            <w14:solidFill>
-              <w14:schemeClr w14:val="bg2"/>
-            </w14:solidFill>
-          </w14:textFill>
-        </w:rPr>
-      </w:pPr>
-      <w:r>
-        <w:rPr>
-          <w:rFonts w:hint="default" w:ascii="Source Code Pro" w:hAnsi="Source Code Pro" w:cs="Source Code Pro"/>
-          <w:color w:val="E7E6E6" w:themeColor="background2"/>
-          <w:sz w:val="28"/>
-          <w:szCs w:val="28"/>
-          <w14:textFill>
-            <w14:solidFill>
-              <w14:schemeClr w14:val="bg2"/>
-            </w14:solidFill>
-          </w14:textFill>
-        </w:rPr>
-        <w:t>1:</w:t>
-      </w:r>
-      <w:r>
-        <w:rPr>
-          <w:rFonts w:hint="default" w:ascii="Rubik Light" w:hAnsi="Rubik Light" w:cs="Rubik Light"/>
-          <w:color w:val="E7E6E6" w:themeColor="background2"/>
-          <w:sz w:val="28"/>
-          <w:szCs w:val="28"/>
-          <w14:textFill>
-            <w14:solidFill>
-              <w14:schemeClr w14:val="bg2"/>
-            </w14:solidFill>
-          </w14:textFill>
-        </w:rPr>
-        <w:t>My depth of understanding about computer (software) engineering;</w:t>
-      </w:r>
-    </w:p>
-    <w:p>
-      <w:pPr>
-        <w:pStyle w:val="5"/>
-        <w:keepNext w:val="0"/>
-        <w:keepLines w:val="0"/>
-        <w:widowControl/>
-        <w:suppressLineNumbers w:val="0"/>
-        <w:spacing w:before="0" w:beforeAutospacing="0" w:after="0" w:afterAutospacing="0"/>
-        <w:jc w:val="both"/>
-        <w:rPr>
-          <w:rFonts w:hint="default" w:ascii="Rubik Light" w:hAnsi="Rubik Light" w:cs="Rubik Light"/>
-          <w:color w:val="E7E6E6" w:themeColor="background2"/>
-          <w:sz w:val="28"/>
-          <w:szCs w:val="28"/>
-          <w14:textFill>
-            <w14:solidFill>
-              <w14:schemeClr w14:val="bg2"/>
-            </w14:solidFill>
-          </w14:textFill>
-        </w:rPr>
-      </w:pPr>
-      <w:r>
-        <w:rPr>
-          <w:rFonts w:hint="default" w:ascii="Source Code Pro" w:hAnsi="Source Code Pro" w:cs="Source Code Pro"/>
-          <w:color w:val="E7E6E6" w:themeColor="background2"/>
-          <w:sz w:val="28"/>
-          <w:szCs w:val="28"/>
-          <w14:textFill>
-            <w14:solidFill>
-              <w14:schemeClr w14:val="bg2"/>
-            </w14:solidFill>
-          </w14:textFill>
-        </w:rPr>
-        <w:t>2:</w:t>
-      </w:r>
-      <w:r>
-        <w:rPr>
-          <w:rFonts w:hint="default" w:ascii="Rubik Light" w:hAnsi="Rubik Light" w:cs="Rubik Light"/>
-          <w:color w:val="E7E6E6" w:themeColor="background2"/>
-          <w:sz w:val="28"/>
-          <w:szCs w:val="28"/>
-          <w14:textFill>
-            <w14:solidFill>
-              <w14:schemeClr w14:val="bg2"/>
-            </w14:solidFill>
-          </w14:textFill>
-        </w:rPr>
-        <w:t>My communication skill; and</w:t>
-      </w:r>
-    </w:p>
-    <w:p>
-      <w:pPr>
-        <w:pStyle w:val="5"/>
-        <w:keepNext w:val="0"/>
-        <w:keepLines w:val="0"/>
-        <w:widowControl/>
-        <w:suppressLineNumbers w:val="0"/>
-        <w:spacing w:before="0" w:beforeAutospacing="0" w:after="0" w:afterAutospacing="0"/>
-        <w:jc w:val="both"/>
-        <w:rPr>
-          <w:rFonts w:hint="default" w:ascii="Rubik Light" w:hAnsi="Rubik Light" w:cs="Rubik Light"/>
-          <w:color w:val="E7E6E6" w:themeColor="background2"/>
-          <w:sz w:val="28"/>
-          <w:szCs w:val="28"/>
-          <w14:textFill>
-            <w14:solidFill>
-              <w14:schemeClr w14:val="bg2"/>
-            </w14:solidFill>
-          </w14:textFill>
-        </w:rPr>
-      </w:pPr>
-      <w:r>
-        <w:rPr>
-          <w:rFonts w:hint="default" w:ascii="Source Code Pro" w:hAnsi="Source Code Pro" w:cs="Source Code Pro"/>
-          <w:color w:val="E7E6E6" w:themeColor="background2"/>
-          <w:sz w:val="28"/>
-          <w:szCs w:val="28"/>
-          <w14:textFill>
-            <w14:solidFill>
-              <w14:schemeClr w14:val="bg2"/>
-            </w14:solidFill>
-          </w14:textFill>
-        </w:rPr>
-        <w:t>3:</w:t>
-      </w:r>
-      <w:r>
-        <w:rPr>
-          <w:rFonts w:hint="default" w:ascii="Rubik Light" w:hAnsi="Rubik Light" w:cs="Rubik Light"/>
-          <w:color w:val="E7E6E6" w:themeColor="background2"/>
-          <w:sz w:val="28"/>
-          <w:szCs w:val="28"/>
-          <w14:textFill>
-            <w14:solidFill>
-              <w14:schemeClr w14:val="bg2"/>
-            </w14:solidFill>
-          </w14:textFill>
-        </w:rPr>
-        <w:t>My ability to mentor junior computer engineers.</w:t>
-      </w:r>
-    </w:p>
-    <w:p>
-      <w:pPr>
-        <w:pStyle w:val="5"/>
-        <w:keepNext w:val="0"/>
-        <w:keepLines w:val="0"/>
-        <w:widowControl/>
-        <w:suppressLineNumbers w:val="0"/>
-        <w:spacing w:before="0" w:beforeAutospacing="0" w:after="0" w:afterAutospacing="0"/>
-        <w:jc w:val="both"/>
-        <w:rPr>
-          <w:rFonts w:hint="default" w:ascii="Rubik Light" w:hAnsi="Rubik Light" w:cs="Rubik Light"/>
-          <w:color w:val="E7E6E6" w:themeColor="background2"/>
-          <w:sz w:val="28"/>
-          <w:szCs w:val="28"/>
-          <w14:textFill>
-            <w14:solidFill>
-              <w14:schemeClr w14:val="bg2"/>
-            </w14:solidFill>
-          </w14:textFill>
-        </w:rPr>
-      </w:pPr>
-    </w:p>
-    <w:p>
-      <w:pPr>
-        <w:pStyle w:val="5"/>
-        <w:keepNext w:val="0"/>
-        <w:keepLines w:val="0"/>
-        <w:widowControl/>
-        <w:suppressLineNumbers w:val="0"/>
-        <w:spacing w:before="0" w:beforeAutospacing="0" w:after="0" w:afterAutospacing="0"/>
-        <w:jc w:val="center"/>
-        <w:rPr>
-          <w:rFonts w:hint="default" w:ascii="Rubik Light" w:hAnsi="Rubik Light" w:cs="Rubik Light"/>
-          <w:color w:val="E7E6E6" w:themeColor="background2"/>
-          <w:sz w:val="28"/>
-          <w:szCs w:val="28"/>
-          <w14:textFill>
-            <w14:solidFill>
-              <w14:schemeClr w14:val="bg2"/>
-            </w14:solidFill>
-          </w14:textFill>
-        </w:rPr>
-      </w:pPr>
-      <w:r>
-        <w:rPr>
-          <w:rStyle w:val="6"/>
-          <w:rFonts w:hint="default" w:ascii="Rubik Light" w:hAnsi="Rubik Light" w:cs="Rubik Light"/>
-          <w:color w:val="E7E6E6" w:themeColor="background2"/>
-          <w:sz w:val="28"/>
-          <w:szCs w:val="28"/>
-          <w14:textFill>
-            <w14:solidFill>
-              <w14:schemeClr w14:val="bg2"/>
-            </w14:solidFill>
-          </w14:textFill>
-        </w:rPr>
-        <w:t>Project’s status</w:t>
-      </w:r>
-    </w:p>
-    <w:p>
-      <w:pPr>
-        <w:pStyle w:val="5"/>
-        <w:keepNext w:val="0"/>
-        <w:keepLines w:val="0"/>
-        <w:widowControl/>
-        <w:suppressLineNumbers w:val="0"/>
-        <w:spacing w:before="0" w:beforeAutospacing="0" w:after="0" w:afterAutospacing="0"/>
-        <w:jc w:val="center"/>
-        <w:rPr>
-          <w:rFonts w:hint="default" w:ascii="Rubik Light" w:hAnsi="Rubik Light" w:cs="Rubik Light"/>
-          <w:color w:val="E7E6E6" w:themeColor="background2"/>
-          <w:sz w:val="28"/>
-          <w:szCs w:val="28"/>
-          <w14:textFill>
-            <w14:solidFill>
-              <w14:schemeClr w14:val="bg2"/>
-            </w14:solidFill>
-          </w14:textFill>
-        </w:rPr>
-      </w:pPr>
+      <w:bookmarkStart w:id="0" w:name="_GoBack"/>
+      <w:bookmarkEnd w:id="0"/>
       <w:r>
         <w:rPr>
           <w:rFonts w:hint="default" w:ascii="Rubik Light" w:hAnsi="Rubik Light" w:cs="Rubik Light"/>
@@ -4958,17 +5203,7 @@
           <w:sz w:val="40"/>
           <w:szCs w:val="40"/>
         </w:rPr>
-        <w:t xml:space="preserve">3: </w:t>
-      </w:r>
-      <w:r>
-        <w:rPr>
-          <w:rStyle w:val="6"/>
-          <w:rFonts w:hint="default" w:ascii="Rubik Light" w:hAnsi="Rubik Light" w:cs="Rubik Light"/>
-          <w:color w:val="D4A886"/>
-          <w:sz w:val="40"/>
-          <w:szCs w:val="40"/>
-        </w:rPr>
-        <w:t>SKILLS and TOOLS</w:t>
+        <w:t>3: SKILLS and TOOLS</w:t>
       </w:r>
     </w:p>
     <w:p>
@@ -5293,697 +5528,6 @@
     </w:p>
     <w:p>
       <w:pPr>
-        <w:rPr>
-          <w:rStyle w:val="6"/>
-          <w:rFonts w:hint="default" w:ascii="Rubik Light" w:hAnsi="Rubik Light" w:cs="Rubik Light"/>
-          <w:color w:val="D4A886"/>
-          <w:sz w:val="40"/>
-          <w:szCs w:val="40"/>
-        </w:rPr>
-      </w:pPr>
-      <w:r>
-        <w:rPr>
-          <w:rStyle w:val="6"/>
-          <w:rFonts w:hint="default" w:ascii="Rubik Light" w:hAnsi="Rubik Light" w:cs="Rubik Light"/>
-          <w:color w:val="D4A886"/>
-          <w:sz w:val="40"/>
-          <w:szCs w:val="40"/>
-        </w:rPr>
-        <w:br w:type="page"/>
-      </w:r>
-    </w:p>
-    <w:p>
-      <w:pPr>
-        <w:pStyle w:val="5"/>
-        <w:keepNext w:val="0"/>
-        <w:keepLines w:val="0"/>
-        <w:widowControl/>
-        <w:suppressLineNumbers w:val="0"/>
-        <w:spacing w:before="0" w:beforeAutospacing="0" w:after="0" w:afterAutospacing="0"/>
-        <w:jc w:val="center"/>
-        <w:rPr>
-          <w:rFonts w:hint="default" w:ascii="Rubik Light" w:hAnsi="Rubik Light" w:cs="Rubik Light"/>
-          <w:color w:val="E7E6E6" w:themeColor="background2"/>
-          <w:sz w:val="28"/>
-          <w:szCs w:val="28"/>
-          <w14:textFill>
-            <w14:solidFill>
-              <w14:schemeClr w14:val="bg2"/>
-            </w14:solidFill>
-          </w14:textFill>
-        </w:rPr>
-      </w:pPr>
-      <w:r>
-        <w:rPr>
-          <w:rStyle w:val="6"/>
-          <w:rFonts w:hint="default" w:ascii="Rubik Light" w:hAnsi="Rubik Light" w:cs="Rubik Light"/>
-          <w:color w:val="D4A886"/>
-          <w:sz w:val="40"/>
-          <w:szCs w:val="40"/>
-        </w:rPr>
-        <w:t xml:space="preserve">4: </w:t>
-      </w:r>
-      <w:r>
-        <w:rPr>
-          <w:rStyle w:val="6"/>
-          <w:rFonts w:hint="default" w:ascii="Rubik Light" w:hAnsi="Rubik Light" w:cs="Rubik Light"/>
-          <w:color w:val="D4A886"/>
-          <w:sz w:val="40"/>
-          <w:szCs w:val="40"/>
-        </w:rPr>
-        <w:t>CONTACT &amp; CONNECTION</w:t>
-      </w:r>
-    </w:p>
-    <w:p>
-      <w:pPr>
-        <w:pStyle w:val="5"/>
-        <w:keepNext w:val="0"/>
-        <w:keepLines w:val="0"/>
-        <w:widowControl/>
-        <w:suppressLineNumbers w:val="0"/>
-        <w:spacing w:before="0" w:beforeAutospacing="0" w:after="0" w:afterAutospacing="0"/>
-        <w:jc w:val="both"/>
-        <w:rPr>
-          <w:rFonts w:hint="default" w:ascii="Rubik Light" w:hAnsi="Rubik Light" w:cs="Rubik Light"/>
-          <w:color w:val="E7E6E6" w:themeColor="background2"/>
-          <w:sz w:val="28"/>
-          <w:szCs w:val="28"/>
-          <w14:textFill>
-            <w14:solidFill>
-              <w14:schemeClr w14:val="bg2"/>
-            </w14:solidFill>
-          </w14:textFill>
-        </w:rPr>
-      </w:pPr>
-      <w:r>
-        <w:rPr>
-          <w:color w:val="C0C0C0"/>
-          <w:sz w:val="24"/>
-        </w:rPr>
-        <mc:AlternateContent>
-          <mc:Choice Requires="wps">
-            <w:drawing>
-              <wp:anchor distT="0" distB="0" distL="114300" distR="114300" simplePos="0" relativeHeight="251661312" behindDoc="0" locked="0" layoutInCell="1" allowOverlap="1">
-                <wp:simplePos x="0" y="0"/>
-                <wp:positionH relativeFrom="column">
-                  <wp:posOffset>-502920</wp:posOffset>
-                </wp:positionH>
-                <wp:positionV relativeFrom="paragraph">
-                  <wp:posOffset>125095</wp:posOffset>
-                </wp:positionV>
-                <wp:extent cx="7747000" cy="635"/>
-                <wp:effectExtent l="0" t="25400" r="0" b="50165"/>
-                <wp:wrapNone/>
-                <wp:docPr id="6" name="Straight Connector 6"/>
-                <wp:cNvGraphicFramePr/>
-                <a:graphic xmlns:a="http://schemas.openxmlformats.org/drawingml/2006/main">
-                  <a:graphicData uri="http://schemas.microsoft.com/office/word/2010/wordprocessingShape">
-                    <wps:wsp>
-                      <wps:cNvCnPr/>
-                      <wps:spPr>
-                        <a:xfrm>
-                          <a:off x="0" y="0"/>
-                          <a:ext cx="7747000" cy="635"/>
-                        </a:xfrm>
-                        <a:prstGeom prst="line">
-                          <a:avLst/>
-                        </a:prstGeom>
-                        <a:ln w="50800" cmpd="sng">
-                          <a:solidFill>
-                            <a:srgbClr val="D4A886"/>
-                          </a:solidFill>
-                          <a:prstDash val="solid"/>
-                        </a:ln>
-                        <a:effectLst/>
-                      </wps:spPr>
-                      <wps:style>
-                        <a:lnRef idx="3">
-                          <a:schemeClr val="accent4"/>
-                        </a:lnRef>
-                        <a:fillRef idx="0">
-                          <a:schemeClr val="accent4"/>
-                        </a:fillRef>
-                        <a:effectRef idx="2">
-                          <a:schemeClr val="accent4"/>
-                        </a:effectRef>
-                        <a:fontRef idx="minor">
-                          <a:schemeClr val="tx1"/>
-                        </a:fontRef>
-                      </wps:style>
-                      <wps:bodyPr/>
-                    </wps:wsp>
-                  </a:graphicData>
-                </a:graphic>
-              </wp:anchor>
-            </w:drawing>
-          </mc:Choice>
-          <mc:Fallback>
-            <w:pict>
-              <v:line id="_x0000_s1026" o:spid="_x0000_s1026" o:spt="20" style="position:absolute;left:0pt;margin-left:-39.6pt;margin-top:9.85pt;height:0.05pt;width:610pt;z-index:251661312;mso-width-relative:page;mso-height-relative:page;" filled="f" stroked="t" coordsize="21600,21600" o:gfxdata="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">
-                <v:fill on="f" focussize="0,0"/>
-                <v:stroke weight="4pt" color="#D4A886 [3207]" miterlimit="8" joinstyle="miter"/>
-                <v:imagedata o:title=""/>
-                <o:lock v:ext="edit" aspectratio="f"/>
-              </v:line>
-            </w:pict>
-          </mc:Fallback>
-        </mc:AlternateContent>
-      </w:r>
-    </w:p>
-    <w:p>
-      <w:pPr>
-        <w:pStyle w:val="5"/>
-        <w:keepNext w:val="0"/>
-        <w:keepLines w:val="0"/>
-        <w:widowControl/>
-        <w:suppressLineNumbers w:val="0"/>
-        <w:spacing w:before="0" w:beforeAutospacing="0" w:after="0" w:afterAutospacing="0"/>
-        <w:jc w:val="both"/>
-        <w:rPr>
-          <w:rFonts w:hint="default" w:ascii="Rubik Light" w:hAnsi="Rubik Light" w:cs="Rubik Light" w:eastAsiaTheme="minorEastAsia"/>
-          <w:color w:val="FFFFFF" w:themeColor="background1"/>
-          <w:sz w:val="28"/>
-          <w:szCs w:val="28"/>
-          <w14:textFill>
-            <w14:solidFill>
-              <w14:schemeClr w14:val="bg1"/>
-            </w14:solidFill>
-          </w14:textFill>
-        </w:rPr>
-      </w:pPr>
-    </w:p>
-    <w:p>
-      <w:pPr>
-        <w:pStyle w:val="5"/>
-        <w:keepNext w:val="0"/>
-        <w:keepLines w:val="0"/>
-        <w:widowControl/>
-        <w:suppressLineNumbers w:val="0"/>
-        <w:spacing w:before="0" w:beforeAutospacing="0" w:after="0" w:afterAutospacing="0"/>
-        <w:jc w:val="left"/>
-        <w:rPr>
-          <w:rFonts w:hint="default" w:ascii="Rubik Light" w:hAnsi="Rubik Light" w:cs="Rubik Light" w:eastAsiaTheme="minorEastAsia"/>
-          <w:color w:val="FFFFFF" w:themeColor="background1"/>
-          <w:sz w:val="28"/>
-          <w:szCs w:val="28"/>
-          <w14:textFill>
-            <w14:solidFill>
-              <w14:schemeClr w14:val="bg1"/>
-            </w14:solidFill>
-          </w14:textFill>
-        </w:rPr>
-      </w:pPr>
-      <w:bookmarkStart w:id="0" w:name="_GoBack"/>
-      <w:bookmarkEnd w:id="0"/>
-      <w:r>
-        <w:rPr>
-          <w:rFonts w:hint="default" w:ascii="Rubik Light" w:hAnsi="Rubik Light" w:cs="Rubik Light" w:eastAsiaTheme="minorEastAsia"/>
-          <w:color w:val="FFFFFF" w:themeColor="background1"/>
-          <w:sz w:val="28"/>
-          <w:szCs w:val="28"/>
-          <w14:textFill>
-            <w14:solidFill>
-              <w14:schemeClr w14:val="bg1"/>
-            </w14:solidFill>
-          </w14:textFill>
-        </w:rPr>
-        <w:t>Email (Q</w:t>
-      </w:r>
-      <w:r>
-        <w:rPr>
-          <w:rFonts w:hint="default" w:ascii="Rubik Light" w:hAnsi="Rubik Light" w:cs="Rubik Light" w:eastAsiaTheme="minorEastAsia"/>
-          <w:color w:val="FFFFFF" w:themeColor="background1"/>
-          <w:sz w:val="28"/>
-          <w:szCs w:val="28"/>
-          <w:u w:val="none"/>
-          <w14:textFill>
-            <w14:solidFill>
-              <w14:schemeClr w14:val="bg1"/>
-            </w14:solidFill>
-          </w14:textFill>
-        </w:rPr>
-        <w:t>eetell@GMail.C</w:t>
-      </w:r>
-      <w:r>
-        <w:rPr>
-          <w:rFonts w:hint="default" w:ascii="Rubik Light" w:hAnsi="Rubik Light" w:cs="Rubik Light" w:eastAsiaTheme="minorEastAsia"/>
-          <w:color w:val="FFFFFF" w:themeColor="background1"/>
-          <w:sz w:val="28"/>
-          <w:szCs w:val="28"/>
-          <w14:textFill>
-            <w14:solidFill>
-              <w14:schemeClr w14:val="bg1"/>
-            </w14:solidFill>
-          </w14:textFill>
-        </w:rPr>
-        <w:t>OM) — Phone no (+234-702-662-3807)</w:t>
-      </w:r>
-    </w:p>
-    <w:p>
-      <w:pPr>
-        <w:pStyle w:val="5"/>
-        <w:keepNext w:val="0"/>
-        <w:keepLines w:val="0"/>
-        <w:widowControl/>
-        <w:suppressLineNumbers w:val="0"/>
-        <w:spacing w:before="0" w:beforeAutospacing="0" w:after="0" w:afterAutospacing="0"/>
-        <w:jc w:val="left"/>
-        <w:rPr>
-          <w:rFonts w:hint="default" w:ascii="Rubik Light" w:hAnsi="Rubik Light" w:cs="Rubik Light" w:eastAsiaTheme="minorEastAsia"/>
-          <w:color w:val="FFFFFF" w:themeColor="background1"/>
-          <w:sz w:val="28"/>
-          <w:szCs w:val="28"/>
-          <w14:textFill>
-            <w14:solidFill>
-              <w14:schemeClr w14:val="bg1"/>
-            </w14:solidFill>
-          </w14:textFill>
-        </w:rPr>
-      </w:pPr>
-      <w:r>
-        <w:rPr>
-          <w:rFonts w:hint="default" w:ascii="Rubik Light" w:hAnsi="Rubik Light" w:cs="Rubik Light" w:eastAsiaTheme="minorEastAsia"/>
-          <w:color w:val="FFFFFF" w:themeColor="background1"/>
-          <w:sz w:val="28"/>
-          <w:szCs w:val="28"/>
-          <w14:textFill>
-            <w14:solidFill>
-              <w14:schemeClr w14:val="bg1"/>
-            </w14:solidFill>
-          </w14:textFill>
-        </w:rPr>
-        <w:t>61, Buari Street, Ogudu, Kosofe LGA, Lagos State, Nigeria</w:t>
-      </w:r>
-    </w:p>
-    <w:p>
-      <w:pPr>
-        <w:pStyle w:val="5"/>
-        <w:keepNext w:val="0"/>
-        <w:keepLines w:val="0"/>
-        <w:widowControl/>
-        <w:suppressLineNumbers w:val="0"/>
-        <w:spacing w:before="0" w:beforeAutospacing="0" w:after="0" w:afterAutospacing="0"/>
-        <w:jc w:val="left"/>
-        <w:rPr>
-          <w:rFonts w:hint="default" w:ascii="Rubik Light" w:hAnsi="Rubik Light" w:cs="Rubik Light" w:eastAsiaTheme="minorEastAsia"/>
-          <w:color w:val="FFFFFF" w:themeColor="background1"/>
-          <w:sz w:val="28"/>
-          <w:szCs w:val="28"/>
-          <w14:textFill>
-            <w14:solidFill>
-              <w14:schemeClr w14:val="bg1"/>
-            </w14:solidFill>
-          </w14:textFill>
-        </w:rPr>
-      </w:pPr>
-      <w:r>
-        <w:rPr>
-          <w:rFonts w:hint="default" w:ascii="Rubik Light" w:hAnsi="Rubik Light" w:cs="Rubik Light" w:eastAsiaTheme="minorEastAsia"/>
-          <w:color w:val="FFFFFF" w:themeColor="background1"/>
-          <w:sz w:val="28"/>
-          <w:szCs w:val="28"/>
-          <w14:textFill>
-            <w14:solidFill>
-              <w14:schemeClr w14:val="bg1"/>
-            </w14:solidFill>
-          </w14:textFill>
-        </w:rPr>
-        <w:t>LinkedIn (</w:t>
-      </w:r>
-      <w:r>
-        <w:rPr>
-          <w:rFonts w:hint="default" w:ascii="Rubik Light" w:hAnsi="Rubik Light" w:cs="Rubik Light" w:eastAsiaTheme="minorEastAsia"/>
-          <w:color w:val="FFFFFF" w:themeColor="background1"/>
-          <w:sz w:val="28"/>
-          <w:szCs w:val="28"/>
-          <w:u w:val="none"/>
-          <w14:textFill>
-            <w14:solidFill>
-              <w14:schemeClr w14:val="bg1"/>
-            </w14:solidFill>
-          </w14:textFill>
-        </w:rPr>
-        <w:fldChar w:fldCharType="begin"/>
-      </w:r>
-      <w:r>
-        <w:rPr>
-          <w:rFonts w:hint="default" w:ascii="Rubik Light" w:hAnsi="Rubik Light" w:cs="Rubik Light" w:eastAsiaTheme="minorEastAsia"/>
-          <w:color w:val="FFFFFF" w:themeColor="background1"/>
-          <w:sz w:val="28"/>
-          <w:szCs w:val="28"/>
-          <w:u w:val="none"/>
-          <w14:textFill>
-            <w14:solidFill>
-              <w14:schemeClr w14:val="bg1"/>
-            </w14:solidFill>
-          </w14:textFill>
-        </w:rPr>
-        <w:instrText xml:space="preserve"> HYPERLINK "http://LinkedIn.COM/in/qeetell" </w:instrText>
-      </w:r>
-      <w:r>
-        <w:rPr>
-          <w:rFonts w:hint="default" w:ascii="Rubik Light" w:hAnsi="Rubik Light" w:cs="Rubik Light" w:eastAsiaTheme="minorEastAsia"/>
-          <w:color w:val="FFFFFF" w:themeColor="background1"/>
-          <w:sz w:val="28"/>
-          <w:szCs w:val="28"/>
-          <w:u w:val="none"/>
-          <w14:textFill>
-            <w14:solidFill>
-              <w14:schemeClr w14:val="bg1"/>
-            </w14:solidFill>
-          </w14:textFill>
-        </w:rPr>
-        <w:fldChar w:fldCharType="separate"/>
-      </w:r>
-      <w:r>
-        <w:rPr>
-          <w:rStyle w:val="4"/>
-          <w:rFonts w:hint="default" w:ascii="Rubik Light" w:hAnsi="Rubik Light" w:cs="Rubik Light" w:eastAsiaTheme="minorEastAsia"/>
-          <w:color w:val="FFFFFF" w:themeColor="background1"/>
-          <w:sz w:val="28"/>
-          <w:szCs w:val="28"/>
-          <w:u w:val="none"/>
-          <w14:textFill>
-            <w14:solidFill>
-              <w14:schemeClr w14:val="bg1"/>
-            </w14:solidFill>
-          </w14:textFill>
-        </w:rPr>
-        <w:t>LinkedIn.COM/in/qeetell</w:t>
-      </w:r>
-      <w:r>
-        <w:rPr>
-          <w:rFonts w:hint="default" w:ascii="Rubik Light" w:hAnsi="Rubik Light" w:cs="Rubik Light" w:eastAsiaTheme="minorEastAsia"/>
-          <w:color w:val="FFFFFF" w:themeColor="background1"/>
-          <w:sz w:val="28"/>
-          <w:szCs w:val="28"/>
-          <w:u w:val="none"/>
-          <w14:textFill>
-            <w14:solidFill>
-              <w14:schemeClr w14:val="bg1"/>
-            </w14:solidFill>
-          </w14:textFill>
-        </w:rPr>
-        <w:fldChar w:fldCharType="end"/>
-      </w:r>
-      <w:r>
-        <w:rPr>
-          <w:rFonts w:hint="default" w:ascii="Rubik Light" w:hAnsi="Rubik Light" w:cs="Rubik Light" w:eastAsiaTheme="minorEastAsia"/>
-          <w:color w:val="FFFFFF" w:themeColor="background1"/>
-          <w:sz w:val="28"/>
-          <w:szCs w:val="28"/>
-          <w14:textFill>
-            <w14:solidFill>
-              <w14:schemeClr w14:val="bg1"/>
-            </w14:solidFill>
-          </w14:textFill>
-        </w:rPr>
-        <w:t>)</w:t>
-      </w:r>
-    </w:p>
-    <w:p>
-      <w:pPr>
-        <w:pStyle w:val="5"/>
-        <w:keepNext w:val="0"/>
-        <w:keepLines w:val="0"/>
-        <w:widowControl/>
-        <w:suppressLineNumbers w:val="0"/>
-        <w:spacing w:before="0" w:beforeAutospacing="0" w:after="0" w:afterAutospacing="0"/>
-        <w:jc w:val="left"/>
-        <w:rPr>
-          <w:rFonts w:hint="default" w:ascii="Rubik Light" w:hAnsi="Rubik Light" w:cs="Rubik Light" w:eastAsiaTheme="minorEastAsia"/>
-          <w:color w:val="FFFFFF" w:themeColor="background1"/>
-          <w:sz w:val="28"/>
-          <w:szCs w:val="28"/>
-          <w14:textFill>
-            <w14:solidFill>
-              <w14:schemeClr w14:val="bg1"/>
-            </w14:solidFill>
-          </w14:textFill>
-        </w:rPr>
-      </w:pPr>
-      <w:r>
-        <w:rPr>
-          <w:rFonts w:hint="default" w:ascii="Rubik Light" w:hAnsi="Rubik Light" w:cs="Rubik Light" w:eastAsiaTheme="minorEastAsia"/>
-          <w:color w:val="FFFFFF" w:themeColor="background1"/>
-          <w:sz w:val="28"/>
-          <w:szCs w:val="28"/>
-          <w14:textFill>
-            <w14:solidFill>
-              <w14:schemeClr w14:val="bg1"/>
-            </w14:solidFill>
-          </w14:textFill>
-        </w:rPr>
-        <w:t>Personal website (</w:t>
-      </w:r>
-      <w:r>
-        <w:rPr>
-          <w:rFonts w:hint="default" w:ascii="Rubik Light" w:hAnsi="Rubik Light" w:cs="Rubik Light" w:eastAsiaTheme="minorEastAsia"/>
-          <w:color w:val="FFFFFF" w:themeColor="background1"/>
-          <w:sz w:val="28"/>
-          <w:szCs w:val="28"/>
-          <w:u w:val="none"/>
-          <w14:textFill>
-            <w14:solidFill>
-              <w14:schemeClr w14:val="bg1"/>
-            </w14:solidFill>
-          </w14:textFill>
-        </w:rPr>
-        <w:fldChar w:fldCharType="begin"/>
-      </w:r>
-      <w:r>
-        <w:rPr>
-          <w:rFonts w:hint="default" w:ascii="Rubik Light" w:hAnsi="Rubik Light" w:cs="Rubik Light" w:eastAsiaTheme="minorEastAsia"/>
-          <w:color w:val="FFFFFF" w:themeColor="background1"/>
-          <w:sz w:val="28"/>
-          <w:szCs w:val="28"/>
-          <w:u w:val="none"/>
-          <w14:textFill>
-            <w14:solidFill>
-              <w14:schemeClr w14:val="bg1"/>
-            </w14:solidFill>
-          </w14:textFill>
-        </w:rPr>
-        <w:instrText xml:space="preserve"> HYPERLINK "http://Qeetell.VIP" </w:instrText>
-      </w:r>
-      <w:r>
-        <w:rPr>
-          <w:rFonts w:hint="default" w:ascii="Rubik Light" w:hAnsi="Rubik Light" w:cs="Rubik Light" w:eastAsiaTheme="minorEastAsia"/>
-          <w:color w:val="FFFFFF" w:themeColor="background1"/>
-          <w:sz w:val="28"/>
-          <w:szCs w:val="28"/>
-          <w:u w:val="none"/>
-          <w14:textFill>
-            <w14:solidFill>
-              <w14:schemeClr w14:val="bg1"/>
-            </w14:solidFill>
-          </w14:textFill>
-        </w:rPr>
-        <w:fldChar w:fldCharType="separate"/>
-      </w:r>
-      <w:r>
-        <w:rPr>
-          <w:rStyle w:val="4"/>
-          <w:rFonts w:hint="default" w:ascii="Rubik Light" w:hAnsi="Rubik Light" w:cs="Rubik Light" w:eastAsiaTheme="minorEastAsia"/>
-          <w:color w:val="FFFFFF" w:themeColor="background1"/>
-          <w:sz w:val="28"/>
-          <w:szCs w:val="28"/>
-          <w:u w:val="none"/>
-          <w14:textFill>
-            <w14:solidFill>
-              <w14:schemeClr w14:val="bg1"/>
-            </w14:solidFill>
-          </w14:textFill>
-        </w:rPr>
-        <w:t>Qeetell.VIP</w:t>
-      </w:r>
-      <w:r>
-        <w:rPr>
-          <w:rFonts w:hint="default" w:ascii="Rubik Light" w:hAnsi="Rubik Light" w:cs="Rubik Light" w:eastAsiaTheme="minorEastAsia"/>
-          <w:color w:val="FFFFFF" w:themeColor="background1"/>
-          <w:sz w:val="28"/>
-          <w:szCs w:val="28"/>
-          <w:u w:val="none"/>
-          <w14:textFill>
-            <w14:solidFill>
-              <w14:schemeClr w14:val="bg1"/>
-            </w14:solidFill>
-          </w14:textFill>
-        </w:rPr>
-        <w:fldChar w:fldCharType="end"/>
-      </w:r>
-      <w:r>
-        <w:rPr>
-          <w:rFonts w:hint="default" w:ascii="Rubik Light" w:hAnsi="Rubik Light" w:cs="Rubik Light" w:eastAsiaTheme="minorEastAsia"/>
-          <w:color w:val="FFFFFF" w:themeColor="background1"/>
-          <w:sz w:val="28"/>
-          <w:szCs w:val="28"/>
-          <w14:textFill>
-            <w14:solidFill>
-              <w14:schemeClr w14:val="bg1"/>
-            </w14:solidFill>
-          </w14:textFill>
-        </w:rPr>
-        <w:t>)</w:t>
-      </w:r>
-    </w:p>
-    <w:p>
-      <w:pPr>
-        <w:pStyle w:val="5"/>
-        <w:keepNext w:val="0"/>
-        <w:keepLines w:val="0"/>
-        <w:widowControl/>
-        <w:suppressLineNumbers w:val="0"/>
-        <w:spacing w:before="0" w:beforeAutospacing="0" w:after="0" w:afterAutospacing="0"/>
-        <w:jc w:val="left"/>
-        <w:rPr>
-          <w:rFonts w:hint="default" w:ascii="Rubik Light" w:hAnsi="Rubik Light" w:cs="Rubik Light"/>
-          <w:color w:val="E7E6E6" w:themeColor="background2"/>
-          <w:sz w:val="28"/>
-          <w:szCs w:val="28"/>
-          <w14:textFill>
-            <w14:solidFill>
-              <w14:schemeClr w14:val="bg2"/>
-            </w14:solidFill>
-          </w14:textFill>
-        </w:rPr>
-      </w:pPr>
-      <w:r>
-        <w:rPr>
-          <w:rFonts w:hint="default" w:ascii="Rubik Light" w:hAnsi="Rubik Light" w:cs="Rubik Light" w:eastAsiaTheme="minorEastAsia"/>
-          <w:color w:val="FFFFFF" w:themeColor="background1"/>
-          <w:sz w:val="28"/>
-          <w:szCs w:val="28"/>
-          <w14:textFill>
-            <w14:solidFill>
-              <w14:schemeClr w14:val="bg1"/>
-            </w14:solidFill>
-          </w14:textFill>
-        </w:rPr>
-        <w:t>GitHub (</w:t>
-      </w:r>
-      <w:r>
-        <w:rPr>
-          <w:rFonts w:hint="default" w:ascii="Rubik Light" w:hAnsi="Rubik Light" w:cs="Rubik Light" w:eastAsiaTheme="minorEastAsia"/>
-          <w:color w:val="FFFFFF" w:themeColor="background1"/>
-          <w:sz w:val="28"/>
-          <w:szCs w:val="28"/>
-          <w:u w:val="none"/>
-          <w14:textFill>
-            <w14:solidFill>
-              <w14:schemeClr w14:val="bg1"/>
-            </w14:solidFill>
-          </w14:textFill>
-        </w:rPr>
-        <w:fldChar w:fldCharType="begin"/>
-      </w:r>
-      <w:r>
-        <w:rPr>
-          <w:rFonts w:hint="default" w:ascii="Rubik Light" w:hAnsi="Rubik Light" w:cs="Rubik Light" w:eastAsiaTheme="minorEastAsia"/>
-          <w:color w:val="FFFFFF" w:themeColor="background1"/>
-          <w:sz w:val="28"/>
-          <w:szCs w:val="28"/>
-          <w:u w:val="none"/>
-          <w14:textFill>
-            <w14:solidFill>
-              <w14:schemeClr w14:val="bg1"/>
-            </w14:solidFill>
-          </w14:textFill>
-        </w:rPr>
-        <w:instrText xml:space="preserve"> HYPERLINK "http://GitHub.COM/qeetell" </w:instrText>
-      </w:r>
-      <w:r>
-        <w:rPr>
-          <w:rFonts w:hint="default" w:ascii="Rubik Light" w:hAnsi="Rubik Light" w:cs="Rubik Light" w:eastAsiaTheme="minorEastAsia"/>
-          <w:color w:val="FFFFFF" w:themeColor="background1"/>
-          <w:sz w:val="28"/>
-          <w:szCs w:val="28"/>
-          <w:u w:val="none"/>
-          <w14:textFill>
-            <w14:solidFill>
-              <w14:schemeClr w14:val="bg1"/>
-            </w14:solidFill>
-          </w14:textFill>
-        </w:rPr>
-        <w:fldChar w:fldCharType="separate"/>
-      </w:r>
-      <w:r>
-        <w:rPr>
-          <w:rStyle w:val="4"/>
-          <w:rFonts w:hint="default" w:ascii="Rubik Light" w:hAnsi="Rubik Light" w:cs="Rubik Light" w:eastAsiaTheme="minorEastAsia"/>
-          <w:color w:val="FFFFFF" w:themeColor="background1"/>
-          <w:sz w:val="28"/>
-          <w:szCs w:val="28"/>
-          <w:u w:val="none"/>
-          <w14:textFill>
-            <w14:solidFill>
-              <w14:schemeClr w14:val="bg1"/>
-            </w14:solidFill>
-          </w14:textFill>
-        </w:rPr>
-        <w:t>GitHub.COM/qeetell</w:t>
-      </w:r>
-      <w:r>
-        <w:rPr>
-          <w:rFonts w:hint="default" w:ascii="Rubik Light" w:hAnsi="Rubik Light" w:cs="Rubik Light" w:eastAsiaTheme="minorEastAsia"/>
-          <w:color w:val="FFFFFF" w:themeColor="background1"/>
-          <w:sz w:val="28"/>
-          <w:szCs w:val="28"/>
-          <w:u w:val="none"/>
-          <w14:textFill>
-            <w14:solidFill>
-              <w14:schemeClr w14:val="bg1"/>
-            </w14:solidFill>
-          </w14:textFill>
-        </w:rPr>
-        <w:fldChar w:fldCharType="end"/>
-      </w:r>
-      <w:r>
-        <w:rPr>
-          <w:rFonts w:hint="default" w:ascii="Rubik Light" w:hAnsi="Rubik Light" w:cs="Rubik Light" w:eastAsiaTheme="minorEastAsia"/>
-          <w:color w:val="FFFFFF" w:themeColor="background1"/>
-          <w:sz w:val="28"/>
-          <w:szCs w:val="28"/>
-          <w14:textFill>
-            <w14:solidFill>
-              <w14:schemeClr w14:val="bg1"/>
-            </w14:solidFill>
-          </w14:textFill>
-        </w:rPr>
-        <w:t>)</w:t>
-      </w:r>
-    </w:p>
-    <w:p>
-      <w:pPr>
-        <w:pStyle w:val="5"/>
-        <w:keepNext w:val="0"/>
-        <w:keepLines w:val="0"/>
-        <w:widowControl/>
-        <w:suppressLineNumbers w:val="0"/>
-        <w:spacing w:before="0" w:beforeAutospacing="0" w:after="0" w:afterAutospacing="0"/>
-        <w:jc w:val="both"/>
-        <w:rPr>
-          <w:rFonts w:hint="default" w:ascii="Rubik Light" w:hAnsi="Rubik Light" w:cs="Rubik Light" w:eastAsiaTheme="minorEastAsia"/>
-          <w:color w:val="E7E6E6" w:themeColor="background2"/>
-          <w:sz w:val="28"/>
-          <w:szCs w:val="28"/>
-          <w14:textFill>
-            <w14:solidFill>
-              <w14:schemeClr w14:val="bg2"/>
-            </w14:solidFill>
-          </w14:textFill>
-        </w:rPr>
-      </w:pPr>
-    </w:p>
-    <w:p>
-      <w:pPr>
-        <w:pStyle w:val="5"/>
-        <w:keepNext w:val="0"/>
-        <w:keepLines w:val="0"/>
-        <w:widowControl/>
-        <w:suppressLineNumbers w:val="0"/>
-        <w:spacing w:before="0" w:beforeAutospacing="0" w:after="0" w:afterAutospacing="0"/>
-        <w:jc w:val="both"/>
         <w:rPr>
           <w:rFonts w:hint="default" w:ascii="Rubik Light" w:hAnsi="Rubik Light" w:cs="Rubik Light" w:eastAsiaTheme="minorEastAsia"/>
           <w:color w:val="E7E6E6" w:themeColor="background2"/>

</xml_diff>